<commit_message>
added firstt paragraph edits from Justin
</commit_message>
<xml_diff>
--- a/2023_04_08_sub_F32/F32_specific_aims.docx
+++ b/2023_04_08_sub_F32/F32_specific_aims.docx
@@ -47,15 +47,81 @@
         <w:spacing w:before="0" w:after="120"/>
         <w:ind w:left="0"/>
       </w:pPr>
+      <w:r>
+        <w:t xml:space="preserve">Mutually exclusive alternative splicing of exons is </w:t>
+      </w:r>
+      <w:r>
+        <w:t xml:space="preserve">fundamentally and therapeutically important but </w:t>
+      </w:r>
+      <w:r>
+        <w:t>poorly understood</w:t>
+      </w:r>
+      <w:r>
+        <w:t>.</w:t>
+      </w:r>
+      <w:r>
+        <w:t xml:space="preserve"> </w:t>
+      </w:r>
+      <w:r>
+        <w:t>Alternative splicing is highly important in gene regulation. However, while there has been a lot of research on the regulation of splicing, these processes are still incompletely understood. In some cases, splicing decisions can correlate over long distances. A particularly common version of this phenomenon known as mutually exclusive exon splicing occurs when exon inclusion is anticorrelated within a cluster of exons such that only one exon from the cluster is ever included in a mature isoform.</w:t>
+      </w:r>
+      <w:r>
+        <w:t xml:space="preserve"> Mutually exclusive exons can be particularly challenging to study because in order to observe them, you need a sequencing strategy which is capable of measuring the inclusion or exclusion of multiple exons simultaneously.</w:t>
+      </w:r>
+      <w:r>
+        <w:t xml:space="preserve"> </w:t>
+      </w:r>
+      <w:r>
+        <w:t>However, m</w:t>
+      </w:r>
+      <w:r>
+        <w:t xml:space="preserve">utually exclusive exons </w:t>
+      </w:r>
+      <w:r>
+        <w:t>have been identified that are driven by</w:t>
+      </w:r>
+      <w:r>
+        <w:t xml:space="preserve"> </w:t>
+      </w:r>
+      <w:r>
+        <w:t>spliceosome incompatibility, 5’-splice site/bran</w:t>
+      </w:r>
+      <w:r>
+        <w:t>c</w:t>
+      </w:r>
+      <w:r>
+        <w:t>h point steric incompatibility, or RNA secondary structures however most mutually exclusive exon clusters in humans have no known mechanism.</w:t>
+      </w:r>
+      <w:r>
+        <w:t xml:space="preserve"> Recent work has found far more mutually exclusive exon clusters in the human genome than were previously suspected.</w:t>
+      </w:r>
+      <w:r>
+        <w:t xml:space="preserve"> </w:t>
+      </w:r>
+      <w:r>
+        <w:t xml:space="preserve">Mutually exclusive exons are important for </w:t>
+      </w:r>
+      <w:r>
+        <w:t xml:space="preserve">driving switch-like changes in protein function that occur in cell differentiation or through development. These include the exon switch in Pyruvate Kinase M (PKM) that occurs when cells differentiate and is reverted in cancer to cause aerobic fermentation and the Warburg effect. Another example is an exon switch in ketohexokinase that regulates fructose metabolism, </w:t>
+      </w:r>
+      <w:r>
+        <w:t>activating fructose metabolism through this mechanism in the heart is important for pathological cardiac hypertrophy but deactivating it in liver is a major driver of hepatocellular carcinoma. Finally, mutations that cause a delay in a developmental exon switch in the calcium channel CaV1.2 produce the autosomal dominant genetic disease timothy syndrome characterized by developmental abnormalities, neurological</w:t>
+      </w:r>
+      <w:r>
+        <w:t xml:space="preserve"> symptoms</w:t>
+      </w:r>
+      <w:r>
+        <w:t xml:space="preserve">, cardiac </w:t>
+      </w:r>
+      <w:r>
+        <w:t>issues and a life expectancy of only 2.5 years.</w:t>
+      </w:r>
+      <w:r>
+        <w:t xml:space="preserve"> Understanding the mechanisms and regulation of mutually exclusive splicing offers the potential not only to deepen our knowledge of fundamental processes important for development and differentiation but also to provide new tools we can use to target splice modifying treatments towards a wide variety of human diseases. </w:t>
+      </w:r>
       <w:commentRangeStart w:id="1"/>
       <w:r>
-        <w:t>Alternative</w:t>
-      </w:r>
-      <w:r>
-        <w:rPr>
-          <w:spacing w:val="-15"/>
-        </w:rPr>
-        <w:t xml:space="preserve"> </w:t>
+        <w:t>[edits]</w:t>
       </w:r>
       <w:commentRangeEnd w:id="1"/>
       <w:r>
@@ -64,147 +130,15 @@
         </w:rPr>
         <w:commentReference w:id="1"/>
       </w:r>
-      <w:r>
-        <w:t>splicing</w:t>
-      </w:r>
-      <w:r>
-        <w:rPr>
-          <w:spacing w:val="-9"/>
-        </w:rPr>
-        <w:t xml:space="preserve"> </w:t>
-      </w:r>
-      <w:r>
-        <w:t>is</w:t>
-      </w:r>
-      <w:r>
-        <w:rPr>
-          <w:spacing w:val="-9"/>
-        </w:rPr>
-        <w:t xml:space="preserve"> </w:t>
-      </w:r>
-      <w:r>
-        <w:t>of</w:t>
-      </w:r>
-      <w:r>
-        <w:rPr>
-          <w:spacing w:val="-9"/>
-        </w:rPr>
-        <w:t xml:space="preserve"> </w:t>
-      </w:r>
-      <w:r>
-        <w:t>fundamental</w:t>
-      </w:r>
-      <w:r>
-        <w:rPr>
-          <w:spacing w:val="-9"/>
-        </w:rPr>
-        <w:t xml:space="preserve"> </w:t>
-      </w:r>
-      <w:r>
-        <w:t>importance</w:t>
-      </w:r>
-      <w:r>
-        <w:rPr>
-          <w:spacing w:val="-9"/>
-        </w:rPr>
-        <w:t xml:space="preserve"> </w:t>
-      </w:r>
-      <w:r>
-        <w:t>to</w:t>
-      </w:r>
-      <w:r>
-        <w:rPr>
-          <w:spacing w:val="-9"/>
-        </w:rPr>
-        <w:t xml:space="preserve"> </w:t>
-      </w:r>
-      <w:r>
-        <w:t>gene</w:t>
-      </w:r>
-      <w:r>
-        <w:rPr>
-          <w:spacing w:val="-9"/>
-        </w:rPr>
-        <w:t xml:space="preserve"> </w:t>
-      </w:r>
-      <w:r>
-        <w:t>regulation,</w:t>
-      </w:r>
-      <w:r>
-        <w:rPr>
-          <w:spacing w:val="-9"/>
-        </w:rPr>
-        <w:t xml:space="preserve"> </w:t>
-      </w:r>
-      <w:r>
-        <w:t>but</w:t>
-      </w:r>
-      <w:r>
-        <w:rPr>
-          <w:spacing w:val="-9"/>
-        </w:rPr>
-        <w:t xml:space="preserve"> </w:t>
-      </w:r>
-      <w:r>
-        <w:t>the</w:t>
-      </w:r>
-      <w:r>
-        <w:t xml:space="preserve"> mechanisms</w:t>
-      </w:r>
-      <w:r>
-        <w:rPr>
-          <w:spacing w:val="-9"/>
-        </w:rPr>
-        <w:t xml:space="preserve"> </w:t>
-      </w:r>
-      <w:r>
-        <w:t>behind</w:t>
-      </w:r>
-      <w:r>
-        <w:rPr>
-          <w:spacing w:val="-9"/>
-        </w:rPr>
-        <w:t xml:space="preserve"> </w:t>
-      </w:r>
-      <w:r>
-        <w:t>it</w:t>
-      </w:r>
-      <w:r>
-        <w:rPr>
-          <w:spacing w:val="-9"/>
-        </w:rPr>
-        <w:t xml:space="preserve"> </w:t>
-      </w:r>
-      <w:r>
-        <w:t>are incompletely</w:t>
-      </w:r>
-      <w:r>
-        <w:rPr>
-          <w:spacing w:val="-2"/>
-        </w:rPr>
-        <w:t xml:space="preserve"> </w:t>
-      </w:r>
-      <w:r>
-        <w:t xml:space="preserve">understood. An interesting but poorly understood case of alternative splicing </w:t>
-      </w:r>
-      <w:r>
-        <w:t xml:space="preserve">is </w:t>
-      </w:r>
-      <w:r>
-        <w:t>human mutually exclusive exons.</w:t>
-      </w:r>
-      <w:r>
-        <w:t xml:space="preserve"> </w:t>
-      </w:r>
-      <w:r>
-        <w:t xml:space="preserve">Understanding the mechanisms that create </w:t>
-      </w:r>
-      <w:r>
-        <w:t>mutually exclusive exons</w:t>
-      </w:r>
-      <w:r>
-        <w:t xml:space="preserve"> will both improve our understanding of fundamental processes and guide development of splice modifying therapies for human diseases. </w:t>
-      </w:r>
+    </w:p>
+    <w:p>
+      <w:pPr>
+        <w:pStyle w:val="BodyText"/>
+        <w:adjustRightInd w:val="0"/>
+        <w:snapToGrid w:val="0"/>
+        <w:spacing w:before="0" w:after="120"/>
+        <w:ind w:left="0"/>
+      </w:pPr>
     </w:p>
     <w:p>
       <w:pPr>
@@ -304,13 +238,7 @@
         <w:t xml:space="preserve"> </w:t>
       </w:r>
       <w:r>
-        <w:t>for</w:t>
-      </w:r>
-      <w:r>
-        <w:t xml:space="preserve"> </w:t>
-      </w:r>
-      <w:r>
-        <w:t>understanding</w:t>
+        <w:t>for understanding</w:t>
       </w:r>
       <w:r>
         <w:rPr>
@@ -794,13 +722,7 @@
         <w:rPr>
           <w:b/>
         </w:rPr>
-        <w:t xml:space="preserve">Aim </w:t>
-      </w:r>
-      <w:r>
-        <w:rPr>
-          <w:b/>
-        </w:rPr>
-        <w:t xml:space="preserve">1: </w:t>
+        <w:t xml:space="preserve">Aim 1: </w:t>
       </w:r>
       <w:r>
         <w:rPr>
@@ -3146,6 +3068,7 @@
         <w:t xml:space="preserve"> </w:t>
       </w:r>
       <w:r>
+        <w:lastRenderedPageBreak/>
         <w:t>biology</w:t>
       </w:r>
       <w:r>
@@ -3162,10 +3085,7 @@
         <w:t>lab.</w:t>
       </w:r>
       <w:r>
-        <w:t xml:space="preserve"> </w:t>
-      </w:r>
-      <w:r>
-        <w:t>Concurrent</w:t>
+        <w:t xml:space="preserve"> Concurrent</w:t>
       </w:r>
       <w:r>
         <w:rPr>
@@ -3840,7 +3760,7 @@
       </w:r>
     </w:p>
   </w:comment>
-  <w:comment w:id="1" w:author="John Desmarais" w:date="2023-03-28T16:17:00Z" w:initials="JD">
+  <w:comment w:id="1" w:author="John Desmarais" w:date="2023-03-29T16:53:00Z" w:initials="JD">
     <w:p>
       <w:pPr>
         <w:pStyle w:val="CommentText"/>
@@ -3876,13 +3796,7 @@
         </w:numPr>
       </w:pPr>
       <w:r>
-        <w:t>Explain wh</w:t>
-      </w:r>
-      <w:r>
-        <w:t xml:space="preserve">y </w:t>
-      </w:r>
-      <w:r>
-        <w:t>MXEs are particularly poorly understood</w:t>
+        <w:t>Explain why MXEs are particularly poorly understood</w:t>
       </w:r>
     </w:p>
     <w:p>
@@ -3906,13 +3820,7 @@
         </w:numPr>
       </w:pPr>
       <w:r>
-        <w:t>Don’t cove</w:t>
-      </w:r>
-      <w:r>
-        <w:t>r</w:t>
-      </w:r>
-      <w:r>
-        <w:t xml:space="preserve"> most MXEs in humans</w:t>
+        <w:t>Don’t cover most MXEs in humans</w:t>
       </w:r>
     </w:p>
     <w:p>
@@ -3954,10 +3862,6 @@
     <w:p>
       <w:pPr>
         <w:pStyle w:val="CommentText"/>
-        <w:numPr>
-          <w:ilvl w:val="1"/>
-          <w:numId w:val="1"/>
-        </w:numPr>
       </w:pPr>
       <w:r>
         <w:t>Mention potential new therapeutics</w:t>
@@ -4072,7 +3976,7 @@
 <file path=word/commentsExtended.xml><?xml version="1.0" encoding="utf-8"?>
 <w15:commentsEx xmlns:wpc="http://schemas.microsoft.com/office/word/2010/wordprocessingCanvas" xmlns:cx="http://schemas.microsoft.com/office/drawing/2014/chartex" xmlns:cx1="http://schemas.microsoft.com/office/drawing/2015/9/8/chartex" xmlns:cx2="http://schemas.microsoft.com/office/drawing/2015/10/21/chartex" xmlns:cx3="http://schemas.microsoft.com/office/drawing/2016/5/9/chartex" xmlns:cx4="http://schemas.microsoft.com/office/drawing/2016/5/10/chartex" xmlns:cx5="http://schemas.microsoft.com/office/drawing/2016/5/11/chartex" xmlns:cx6="http://schemas.microsoft.com/office/drawing/2016/5/12/chartex" xmlns:cx7="http://schemas.microsoft.com/office/drawing/2016/5/13/chartex" xmlns:cx8="http://schemas.microsoft.com/office/drawing/2016/5/14/chartex" xmlns:mc="http://schemas.openxmlformats.org/markup-compatibility/2006" xmlns:aink="http://schemas.microsoft.com/office/drawing/2016/ink" xmlns:am3d="http://schemas.microsoft.com/office/drawing/2017/model3d" xmlns:o="urn:schemas-microsoft-com:office:office" xmlns:oel="http://schemas.microsoft.com/office/2019/extlst" xmlns:r="http://schemas.openxmlformats.org/officeDocument/2006/relationships" xmlns:m="http://schemas.openxmlformats.org/officeDocument/2006/math" xmlns:v="urn:schemas-microsoft-com:vml" xmlns:wp14="http://schemas.microsoft.com/office/word/2010/wordprocessingDrawing" xmlns:wp="http://schemas.openxmlformats.org/drawingml/2006/wordprocessingDrawing" xmlns:w10="urn:schemas-microsoft-com:office:word" xmlns:w="http://schemas.openxmlformats.org/wordprocessingml/2006/main" xmlns:w14="http://schemas.microsoft.com/office/word/2010/wordml" xmlns:w15="http://schemas.microsoft.com/office/word/2012/wordml" xmlns:w16cex="http://schemas.microsoft.com/office/word/2018/wordml/cex" xmlns:w16cid="http://schemas.microsoft.com/office/word/2016/wordml/cid" xmlns:w16="http://schemas.microsoft.com/office/word/2018/wordml" xmlns:w16du="http://schemas.microsoft.com/office/word/2023/wordml/word16du" xmlns:w16sdtdh="http://schemas.microsoft.com/office/word/2020/wordml/sdtdatahash" xmlns:w16se="http://schemas.microsoft.com/office/word/2015/wordml/symex" xmlns:wpg="http://schemas.microsoft.com/office/word/2010/wordprocessingGroup" xmlns:wpi="http://schemas.microsoft.com/office/word/2010/wordprocessingInk" xmlns:wne="http://schemas.microsoft.com/office/word/2006/wordml" xmlns:wps="http://schemas.microsoft.com/office/word/2010/wordprocessingShape" mc:Ignorable="w14 w15 w16se w16cid w16 w16cex w16sdtdh wp14">
   <w15:commentEx w15:paraId="44BE39C8" w15:done="0"/>
-  <w15:commentEx w15:paraId="6ED13184" w15:done="0"/>
+  <w15:commentEx w15:paraId="1B9E4FCF" w15:done="0"/>
   <w15:commentEx w15:paraId="755F45E4" w15:done="0"/>
   <w15:commentEx w15:paraId="68B4BA73" w15:done="0"/>
   <w15:commentEx w15:paraId="6351E7D5" w15:done="0"/>
@@ -4082,7 +3986,7 @@
 <file path=word/commentsExtensible.xml><?xml version="1.0" encoding="utf-8"?>
 <w16cex:commentsExtensible xmlns:wpc="http://schemas.microsoft.com/office/word/2010/wordprocessingCanvas" xmlns:cx="http://schemas.microsoft.com/office/drawing/2014/chartex" xmlns:cx1="http://schemas.microsoft.com/office/drawing/2015/9/8/chartex" xmlns:cx2="http://schemas.microsoft.com/office/drawing/2015/10/21/chartex" xmlns:cx3="http://schemas.microsoft.com/office/drawing/2016/5/9/chartex" xmlns:cx4="http://schemas.microsoft.com/office/drawing/2016/5/10/chartex" xmlns:cx5="http://schemas.microsoft.com/office/drawing/2016/5/11/chartex" xmlns:cx6="http://schemas.microsoft.com/office/drawing/2016/5/12/chartex" xmlns:cx7="http://schemas.microsoft.com/office/drawing/2016/5/13/chartex" xmlns:cx8="http://schemas.microsoft.com/office/drawing/2016/5/14/chartex" xmlns:mc="http://schemas.openxmlformats.org/markup-compatibility/2006" xmlns:aink="http://schemas.microsoft.com/office/drawing/2016/ink" xmlns:am3d="http://schemas.microsoft.com/office/drawing/2017/model3d" xmlns:o="urn:schemas-microsoft-com:office:office" xmlns:oel="http://schemas.microsoft.com/office/2019/extlst" xmlns:r="http://schemas.openxmlformats.org/officeDocument/2006/relationships" xmlns:m="http://schemas.openxmlformats.org/officeDocument/2006/math" xmlns:v="urn:schemas-microsoft-com:vml" xmlns:wp14="http://schemas.microsoft.com/office/word/2010/wordprocessingDrawing" xmlns:wp="http://schemas.openxmlformats.org/drawingml/2006/wordprocessingDrawing" xmlns:w10="urn:schemas-microsoft-com:office:word" xmlns:w="http://schemas.openxmlformats.org/wordprocessingml/2006/main" xmlns:w14="http://schemas.microsoft.com/office/word/2010/wordml" xmlns:w15="http://schemas.microsoft.com/office/word/2012/wordml" xmlns:w16cex="http://schemas.microsoft.com/office/word/2018/wordml/cex" xmlns:w16cid="http://schemas.microsoft.com/office/word/2016/wordml/cid" xmlns:w16="http://schemas.microsoft.com/office/word/2018/wordml" xmlns:w16du="http://schemas.microsoft.com/office/word/2023/wordml/word16du" xmlns:w16sdtdh="http://schemas.microsoft.com/office/word/2020/wordml/sdtdatahash" xmlns:w16se="http://schemas.microsoft.com/office/word/2015/wordml/symex" xmlns:wpg="http://schemas.microsoft.com/office/word/2010/wordprocessingGroup" xmlns:wpi="http://schemas.microsoft.com/office/word/2010/wordprocessingInk" xmlns:wne="http://schemas.microsoft.com/office/word/2006/wordml" xmlns:wps="http://schemas.microsoft.com/office/word/2010/wordprocessingShape" mc:Ignorable="w14 w15 w16se w16cid w16 w16cex w16sdtdh wp14">
   <w16cex:commentExtensible w16cex:durableId="27CD921D" w16cex:dateUtc="2023-03-28T20:19:00Z"/>
-  <w16cex:commentExtensible w16cex:durableId="27CD917C" w16cex:dateUtc="2023-03-28T20:17:00Z"/>
+  <w16cex:commentExtensible w16cex:durableId="27CEEB94" w16cex:dateUtc="2023-03-29T20:53:00Z"/>
   <w16cex:commentExtensible w16cex:durableId="27CD918B" w16cex:dateUtc="2023-03-28T20:17:00Z"/>
   <w16cex:commentExtensible w16cex:durableId="27CD9622" w16cex:dateUtc="2023-03-28T20:36:00Z"/>
   <w16cex:commentExtensible w16cex:durableId="27CD91B6" w16cex:dateUtc="2023-03-28T20:17:00Z"/>
@@ -4092,7 +3996,7 @@
 <file path=word/commentsIds.xml><?xml version="1.0" encoding="utf-8"?>
 <w16cid:commentsIds xmlns:wpc="http://schemas.microsoft.com/office/word/2010/wordprocessingCanvas" xmlns:cx="http://schemas.microsoft.com/office/drawing/2014/chartex" xmlns:cx1="http://schemas.microsoft.com/office/drawing/2015/9/8/chartex" xmlns:cx2="http://schemas.microsoft.com/office/drawing/2015/10/21/chartex" xmlns:cx3="http://schemas.microsoft.com/office/drawing/2016/5/9/chartex" xmlns:cx4="http://schemas.microsoft.com/office/drawing/2016/5/10/chartex" xmlns:cx5="http://schemas.microsoft.com/office/drawing/2016/5/11/chartex" xmlns:cx6="http://schemas.microsoft.com/office/drawing/2016/5/12/chartex" xmlns:cx7="http://schemas.microsoft.com/office/drawing/2016/5/13/chartex" xmlns:cx8="http://schemas.microsoft.com/office/drawing/2016/5/14/chartex" xmlns:mc="http://schemas.openxmlformats.org/markup-compatibility/2006" xmlns:aink="http://schemas.microsoft.com/office/drawing/2016/ink" xmlns:am3d="http://schemas.microsoft.com/office/drawing/2017/model3d" xmlns:o="urn:schemas-microsoft-com:office:office" xmlns:oel="http://schemas.microsoft.com/office/2019/extlst" xmlns:r="http://schemas.openxmlformats.org/officeDocument/2006/relationships" xmlns:m="http://schemas.openxmlformats.org/officeDocument/2006/math" xmlns:v="urn:schemas-microsoft-com:vml" xmlns:wp14="http://schemas.microsoft.com/office/word/2010/wordprocessingDrawing" xmlns:wp="http://schemas.openxmlformats.org/drawingml/2006/wordprocessingDrawing" xmlns:w10="urn:schemas-microsoft-com:office:word" xmlns:w="http://schemas.openxmlformats.org/wordprocessingml/2006/main" xmlns:w14="http://schemas.microsoft.com/office/word/2010/wordml" xmlns:w15="http://schemas.microsoft.com/office/word/2012/wordml" xmlns:w16cex="http://schemas.microsoft.com/office/word/2018/wordml/cex" xmlns:w16cid="http://schemas.microsoft.com/office/word/2016/wordml/cid" xmlns:w16="http://schemas.microsoft.com/office/word/2018/wordml" xmlns:w16du="http://schemas.microsoft.com/office/word/2023/wordml/word16du" xmlns:w16sdtdh="http://schemas.microsoft.com/office/word/2020/wordml/sdtdatahash" xmlns:w16se="http://schemas.microsoft.com/office/word/2015/wordml/symex" xmlns:wpg="http://schemas.microsoft.com/office/word/2010/wordprocessingGroup" xmlns:wpi="http://schemas.microsoft.com/office/word/2010/wordprocessingInk" xmlns:wne="http://schemas.microsoft.com/office/word/2006/wordml" xmlns:wps="http://schemas.microsoft.com/office/word/2010/wordprocessingShape" mc:Ignorable="w14 w15 w16se w16cid w16 w16cex w16sdtdh wp14">
   <w16cid:commentId w16cid:paraId="44BE39C8" w16cid:durableId="27CD921D"/>
-  <w16cid:commentId w16cid:paraId="6ED13184" w16cid:durableId="27CD917C"/>
+  <w16cid:commentId w16cid:paraId="1B9E4FCF" w16cid:durableId="27CEEB94"/>
   <w16cid:commentId w16cid:paraId="755F45E4" w16cid:durableId="27CD918B"/>
   <w16cid:commentId w16cid:paraId="68B4BA73" w16cid:durableId="27CD9622"/>
   <w16cid:commentId w16cid:paraId="6351E7D5" w16cid:durableId="27CD91B6"/>
@@ -4727,7 +4631,6 @@
     <w:basedOn w:val="Normal"/>
     <w:link w:val="CommentTextChar"/>
     <w:uiPriority w:val="99"/>
-    <w:semiHidden/>
     <w:unhideWhenUsed/>
     <w:rsid w:val="00D7382F"/>
     <w:rPr>
@@ -4740,7 +4643,6 @@
     <w:basedOn w:val="DefaultParagraphFont"/>
     <w:link w:val="CommentText"/>
     <w:uiPriority w:val="99"/>
-    <w:semiHidden/>
     <w:rsid w:val="00D7382F"/>
     <w:rPr>
       <w:rFonts w:ascii="Arial" w:eastAsia="Arial" w:hAnsi="Arial" w:cs="Arial"/>

</xml_diff>

<commit_message>
added Justins comments for paragraph 2 in SA
</commit_message>
<xml_diff>
--- a/2023_04_08_sub_F32/F32_specific_aims.docx
+++ b/2023_04_08_sub_F32/F32_specific_aims.docx
@@ -29,6 +29,8 @@
           <w:rStyle w:val="CommentReference"/>
           <w:b w:val="0"/>
           <w:bCs w:val="0"/>
+          <w:sz w:val="22"/>
+          <w:szCs w:val="22"/>
         </w:rPr>
         <w:commentReference w:id="0"/>
       </w:r>
@@ -120,15 +122,74 @@
         <w:t xml:space="preserve"> Understanding the mechanisms and regulation of mutually exclusive splicing offers the potential not only to deepen our knowledge of fundamental processes important for development and differentiation but also to provide new tools we can use to target splice modifying treatments towards a wide variety of human diseases. </w:t>
       </w:r>
       <w:commentRangeStart w:id="1"/>
-      <w:r>
-        <w:t>[edits]</w:t>
-      </w:r>
       <w:commentRangeEnd w:id="1"/>
       <w:r>
         <w:rPr>
           <w:rStyle w:val="CommentReference"/>
+          <w:sz w:val="22"/>
+          <w:szCs w:val="22"/>
         </w:rPr>
         <w:commentReference w:id="1"/>
+      </w:r>
+    </w:p>
+    <w:p>
+      <w:pPr>
+        <w:pStyle w:val="BodyText"/>
+        <w:adjustRightInd w:val="0"/>
+        <w:snapToGrid w:val="0"/>
+        <w:spacing w:before="0" w:after="120"/>
+        <w:ind w:left="0"/>
+      </w:pPr>
+      <w:r>
+        <w:t>Massively parallel splicing assays (MPSAs) provide a method for interrogating the mechanisms of alternative splicing but have technical limitations. There are several different types of MPSA, but fundamentally they all rely on introducing a library of</w:t>
+      </w:r>
+      <w:r>
+        <w:t xml:space="preserve"> </w:t>
+      </w:r>
+      <w:r>
+        <w:t>varian</w:t>
+      </w:r>
+      <w:r>
+        <w:t>t</w:t>
+      </w:r>
+      <w:r>
+        <w:t xml:space="preserve"> </w:t>
+      </w:r>
+      <w:r>
+        <w:t>mini-genes and using short read sequencing to measure how each variant is spliced.</w:t>
+      </w:r>
+      <w:r>
+        <w:t xml:space="preserve"> These techniques have great promise for dissecting splicing regulation by </w:t>
+      </w:r>
+      <w:proofErr w:type="spellStart"/>
+      <w:r>
+        <w:t>enabeling</w:t>
+      </w:r>
+      <w:proofErr w:type="spellEnd"/>
+      <w:r>
+        <w:t xml:space="preserve"> quantitative phenotype measurement of large numbers of mutants in parallel.</w:t>
+      </w:r>
+      <w:r>
+        <w:t xml:space="preserve"> However, </w:t>
+      </w:r>
+      <w:r>
+        <w:t xml:space="preserve">because these methods use short-read sequencing they cannot confidently quantify all isoforms of minigenes which are longer than a short read. This is especially problematic for measuring exons in the context of their native introns, for measuring clusters of mutually exclusive exons, and for distinguishing isoforms where </w:t>
+      </w:r>
+      <w:r>
+        <w:t>cryptic splice sites or intron retention events play a role. These issues can also lead to noisy measurements and limit the dynamic range of the assay by collapsing multiple isoforms which cannot be distinguished using only short-read based methods.</w:t>
+      </w:r>
+      <w:r>
+        <w:t xml:space="preserve"> </w:t>
+      </w:r>
+      <w:commentRangeStart w:id="2"/>
+      <w:commentRangeEnd w:id="2"/>
+      <w:r>
+        <w:rPr>
+          <w:rStyle w:val="CommentReference"/>
+          <w:sz w:val="22"/>
+          <w:szCs w:val="22"/>
+        </w:rPr>
+        <w:commentReference w:id="2"/>
       </w:r>
     </w:p>
     <w:p>
@@ -142,284 +203,6 @@
     </w:p>
     <w:p>
       <w:pPr>
-        <w:pStyle w:val="BodyText"/>
-        <w:adjustRightInd w:val="0"/>
-        <w:snapToGrid w:val="0"/>
-        <w:spacing w:before="0" w:after="120"/>
-        <w:ind w:left="0"/>
-      </w:pPr>
-      <w:commentRangeStart w:id="2"/>
-      <w:r>
-        <w:t>Massively</w:t>
-      </w:r>
-      <w:r>
-        <w:rPr>
-          <w:spacing w:val="-2"/>
-        </w:rPr>
-        <w:t xml:space="preserve"> </w:t>
-      </w:r>
-      <w:commentRangeEnd w:id="2"/>
-      <w:r>
-        <w:rPr>
-          <w:rStyle w:val="CommentReference"/>
-        </w:rPr>
-        <w:commentReference w:id="2"/>
-      </w:r>
-      <w:r>
-        <w:t>parallel</w:t>
-      </w:r>
-      <w:r>
-        <w:rPr>
-          <w:spacing w:val="-2"/>
-        </w:rPr>
-        <w:t xml:space="preserve"> </w:t>
-      </w:r>
-      <w:r>
-        <w:t>splicing</w:t>
-      </w:r>
-      <w:r>
-        <w:rPr>
-          <w:spacing w:val="-2"/>
-        </w:rPr>
-        <w:t xml:space="preserve"> </w:t>
-      </w:r>
-      <w:r>
-        <w:t>assays</w:t>
-      </w:r>
-      <w:r>
-        <w:rPr>
-          <w:spacing w:val="-2"/>
-        </w:rPr>
-        <w:t xml:space="preserve"> </w:t>
-      </w:r>
-      <w:r>
-        <w:t>(MPSAs)</w:t>
-      </w:r>
-      <w:r>
-        <w:rPr>
-          <w:spacing w:val="-2"/>
-        </w:rPr>
-        <w:t xml:space="preserve"> </w:t>
-      </w:r>
-      <w:r>
-        <w:t>provide</w:t>
-      </w:r>
-      <w:r>
-        <w:rPr>
-          <w:spacing w:val="-2"/>
-        </w:rPr>
-        <w:t xml:space="preserve"> </w:t>
-      </w:r>
-      <w:r>
-        <w:t>a</w:t>
-      </w:r>
-      <w:r>
-        <w:rPr>
-          <w:spacing w:val="-2"/>
-        </w:rPr>
-        <w:t xml:space="preserve"> </w:t>
-      </w:r>
-      <w:r>
-        <w:t>promising</w:t>
-      </w:r>
-      <w:r>
-        <w:rPr>
-          <w:spacing w:val="-2"/>
-        </w:rPr>
-        <w:t xml:space="preserve"> </w:t>
-      </w:r>
-      <w:r>
-        <w:t>method</w:t>
-      </w:r>
-      <w:r>
-        <w:rPr>
-          <w:spacing w:val="-2"/>
-        </w:rPr>
-        <w:t xml:space="preserve"> </w:t>
-      </w:r>
-      <w:r>
-        <w:t>for understanding</w:t>
-      </w:r>
-      <w:r>
-        <w:rPr>
-          <w:spacing w:val="-11"/>
-        </w:rPr>
-        <w:t xml:space="preserve"> </w:t>
-      </w:r>
-      <w:r>
-        <w:t>these</w:t>
-      </w:r>
-      <w:r>
-        <w:rPr>
-          <w:spacing w:val="-11"/>
-        </w:rPr>
-        <w:t xml:space="preserve"> </w:t>
-      </w:r>
-      <w:r>
-        <w:t>mechanisms,</w:t>
-      </w:r>
-      <w:r>
-        <w:rPr>
-          <w:spacing w:val="-11"/>
-        </w:rPr>
-        <w:t xml:space="preserve"> </w:t>
-      </w:r>
-      <w:r>
-        <w:t>but</w:t>
-      </w:r>
-      <w:r>
-        <w:rPr>
-          <w:spacing w:val="-11"/>
-        </w:rPr>
-        <w:t xml:space="preserve"> </w:t>
-      </w:r>
-      <w:r>
-        <w:t>have</w:t>
-      </w:r>
-      <w:r>
-        <w:rPr>
-          <w:spacing w:val="-11"/>
-        </w:rPr>
-        <w:t xml:space="preserve"> </w:t>
-      </w:r>
-      <w:r>
-        <w:t>technical</w:t>
-      </w:r>
-      <w:r>
-        <w:rPr>
-          <w:spacing w:val="-11"/>
-        </w:rPr>
-        <w:t xml:space="preserve"> </w:t>
-      </w:r>
-      <w:r>
-        <w:t>limitations</w:t>
-      </w:r>
-      <w:r>
-        <w:rPr>
-          <w:spacing w:val="-11"/>
-        </w:rPr>
-        <w:t xml:space="preserve"> </w:t>
-      </w:r>
-      <w:r>
-        <w:t>because</w:t>
-      </w:r>
-      <w:r>
-        <w:rPr>
-          <w:spacing w:val="-11"/>
-        </w:rPr>
-        <w:t xml:space="preserve"> </w:t>
-      </w:r>
-      <w:r>
-        <w:t>they</w:t>
-      </w:r>
-      <w:r>
-        <w:rPr>
-          <w:spacing w:val="-11"/>
-        </w:rPr>
-        <w:t xml:space="preserve"> </w:t>
-      </w:r>
-      <w:r>
-        <w:t>rely</w:t>
-      </w:r>
-      <w:r>
-        <w:rPr>
-          <w:spacing w:val="-11"/>
-        </w:rPr>
-        <w:t xml:space="preserve"> </w:t>
-      </w:r>
-      <w:r>
-        <w:t>on</w:t>
-      </w:r>
-      <w:r>
-        <w:rPr>
-          <w:spacing w:val="-11"/>
-        </w:rPr>
-        <w:t xml:space="preserve"> </w:t>
-      </w:r>
-      <w:r>
-        <w:t>short</w:t>
-      </w:r>
-      <w:r>
-        <w:rPr>
-          <w:spacing w:val="-11"/>
-        </w:rPr>
-        <w:t xml:space="preserve"> </w:t>
-      </w:r>
-      <w:r>
-        <w:t>read</w:t>
-      </w:r>
-      <w:r>
-        <w:rPr>
-          <w:spacing w:val="-11"/>
-        </w:rPr>
-        <w:t xml:space="preserve"> </w:t>
-      </w:r>
-      <w:r>
-        <w:t>sequencing.</w:t>
-      </w:r>
-      <w:r>
-        <w:t xml:space="preserve"> Current MPSAs are particularly unsuited to studying mutually exclusive exons because </w:t>
-      </w:r>
-      <w:r>
-        <w:t>the</w:t>
-      </w:r>
-      <w:r>
-        <w:rPr>
-          <w:spacing w:val="-9"/>
-        </w:rPr>
-        <w:t xml:space="preserve"> </w:t>
-      </w:r>
-      <w:r>
-        <w:t>correlated</w:t>
-      </w:r>
-      <w:r>
-        <w:t xml:space="preserve"> splicing</w:t>
-      </w:r>
-      <w:r>
-        <w:rPr>
-          <w:spacing w:val="-9"/>
-        </w:rPr>
-        <w:t xml:space="preserve"> </w:t>
-      </w:r>
-      <w:r>
-        <w:t>decisions</w:t>
-      </w:r>
-      <w:r>
-        <w:rPr>
-          <w:spacing w:val="-9"/>
-        </w:rPr>
-        <w:t xml:space="preserve"> </w:t>
-      </w:r>
-      <w:r>
-        <w:t>occur</w:t>
-      </w:r>
-      <w:r>
-        <w:rPr>
-          <w:spacing w:val="-9"/>
-        </w:rPr>
-        <w:t xml:space="preserve"> </w:t>
-      </w:r>
-      <w:r>
-        <w:t>over</w:t>
-      </w:r>
-      <w:r>
-        <w:rPr>
-          <w:spacing w:val="-9"/>
-        </w:rPr>
-        <w:t xml:space="preserve"> </w:t>
-      </w:r>
-      <w:r>
-        <w:t xml:space="preserve">longer </w:t>
-      </w:r>
-      <w:r>
-        <w:t>distances</w:t>
-      </w:r>
-      <w:r>
-        <w:t>.</w:t>
-      </w:r>
-    </w:p>
-    <w:p>
-      <w:pPr>
         <w:adjustRightInd w:val="0"/>
         <w:snapToGrid w:val="0"/>
         <w:spacing w:after="120"/>
@@ -447,6 +230,8 @@
       <w:r>
         <w:rPr>
           <w:rStyle w:val="CommentReference"/>
+          <w:sz w:val="22"/>
+          <w:szCs w:val="22"/>
         </w:rPr>
         <w:commentReference w:id="3"/>
       </w:r>
@@ -2372,6 +2157,7 @@
           <w:b w:val="0"/>
           <w:bCs w:val="0"/>
         </w:rPr>
+        <w:lastRenderedPageBreak/>
         <w:t>will</w:t>
       </w:r>
       <w:r>
@@ -3068,7 +2854,6 @@
         <w:t xml:space="preserve"> </w:t>
       </w:r>
       <w:r>
-        <w:lastRenderedPageBreak/>
         <w:t>biology</w:t>
       </w:r>
       <w:r>
@@ -3097,6 +2882,8 @@
       <w:r>
         <w:rPr>
           <w:rStyle w:val="CommentReference"/>
+          <w:sz w:val="22"/>
+          <w:szCs w:val="22"/>
         </w:rPr>
         <w:commentReference w:id="4"/>
       </w:r>
@@ -3977,7 +3764,7 @@
 <w15:commentsEx xmlns:wpc="http://schemas.microsoft.com/office/word/2010/wordprocessingCanvas" xmlns:cx="http://schemas.microsoft.com/office/drawing/2014/chartex" xmlns:cx1="http://schemas.microsoft.com/office/drawing/2015/9/8/chartex" xmlns:cx2="http://schemas.microsoft.com/office/drawing/2015/10/21/chartex" xmlns:cx3="http://schemas.microsoft.com/office/drawing/2016/5/9/chartex" xmlns:cx4="http://schemas.microsoft.com/office/drawing/2016/5/10/chartex" xmlns:cx5="http://schemas.microsoft.com/office/drawing/2016/5/11/chartex" xmlns:cx6="http://schemas.microsoft.com/office/drawing/2016/5/12/chartex" xmlns:cx7="http://schemas.microsoft.com/office/drawing/2016/5/13/chartex" xmlns:cx8="http://schemas.microsoft.com/office/drawing/2016/5/14/chartex" xmlns:mc="http://schemas.openxmlformats.org/markup-compatibility/2006" xmlns:aink="http://schemas.microsoft.com/office/drawing/2016/ink" xmlns:am3d="http://schemas.microsoft.com/office/drawing/2017/model3d" xmlns:o="urn:schemas-microsoft-com:office:office" xmlns:oel="http://schemas.microsoft.com/office/2019/extlst" xmlns:r="http://schemas.openxmlformats.org/officeDocument/2006/relationships" xmlns:m="http://schemas.openxmlformats.org/officeDocument/2006/math" xmlns:v="urn:schemas-microsoft-com:vml" xmlns:wp14="http://schemas.microsoft.com/office/word/2010/wordprocessingDrawing" xmlns:wp="http://schemas.openxmlformats.org/drawingml/2006/wordprocessingDrawing" xmlns:w10="urn:schemas-microsoft-com:office:word" xmlns:w="http://schemas.openxmlformats.org/wordprocessingml/2006/main" xmlns:w14="http://schemas.microsoft.com/office/word/2010/wordml" xmlns:w15="http://schemas.microsoft.com/office/word/2012/wordml" xmlns:w16cex="http://schemas.microsoft.com/office/word/2018/wordml/cex" xmlns:w16cid="http://schemas.microsoft.com/office/word/2016/wordml/cid" xmlns:w16="http://schemas.microsoft.com/office/word/2018/wordml" xmlns:w16du="http://schemas.microsoft.com/office/word/2023/wordml/word16du" xmlns:w16sdtdh="http://schemas.microsoft.com/office/word/2020/wordml/sdtdatahash" xmlns:w16se="http://schemas.microsoft.com/office/word/2015/wordml/symex" xmlns:wpg="http://schemas.microsoft.com/office/word/2010/wordprocessingGroup" xmlns:wpi="http://schemas.microsoft.com/office/word/2010/wordprocessingInk" xmlns:wne="http://schemas.microsoft.com/office/word/2006/wordml" xmlns:wps="http://schemas.microsoft.com/office/word/2010/wordprocessingShape" mc:Ignorable="w14 w15 w16se w16cid w16 w16cex w16sdtdh wp14">
   <w15:commentEx w15:paraId="44BE39C8" w15:done="0"/>
   <w15:commentEx w15:paraId="1B9E4FCF" w15:done="0"/>
-  <w15:commentEx w15:paraId="755F45E4" w15:done="0"/>
+  <w15:commentEx w15:paraId="6B2645FC" w15:done="0"/>
   <w15:commentEx w15:paraId="68B4BA73" w15:done="0"/>
   <w15:commentEx w15:paraId="6351E7D5" w15:done="0"/>
 </w15:commentsEx>
@@ -3997,7 +3784,7 @@
 <w16cid:commentsIds xmlns:wpc="http://schemas.microsoft.com/office/word/2010/wordprocessingCanvas" xmlns:cx="http://schemas.microsoft.com/office/drawing/2014/chartex" xmlns:cx1="http://schemas.microsoft.com/office/drawing/2015/9/8/chartex" xmlns:cx2="http://schemas.microsoft.com/office/drawing/2015/10/21/chartex" xmlns:cx3="http://schemas.microsoft.com/office/drawing/2016/5/9/chartex" xmlns:cx4="http://schemas.microsoft.com/office/drawing/2016/5/10/chartex" xmlns:cx5="http://schemas.microsoft.com/office/drawing/2016/5/11/chartex" xmlns:cx6="http://schemas.microsoft.com/office/drawing/2016/5/12/chartex" xmlns:cx7="http://schemas.microsoft.com/office/drawing/2016/5/13/chartex" xmlns:cx8="http://schemas.microsoft.com/office/drawing/2016/5/14/chartex" xmlns:mc="http://schemas.openxmlformats.org/markup-compatibility/2006" xmlns:aink="http://schemas.microsoft.com/office/drawing/2016/ink" xmlns:am3d="http://schemas.microsoft.com/office/drawing/2017/model3d" xmlns:o="urn:schemas-microsoft-com:office:office" xmlns:oel="http://schemas.microsoft.com/office/2019/extlst" xmlns:r="http://schemas.openxmlformats.org/officeDocument/2006/relationships" xmlns:m="http://schemas.openxmlformats.org/officeDocument/2006/math" xmlns:v="urn:schemas-microsoft-com:vml" xmlns:wp14="http://schemas.microsoft.com/office/word/2010/wordprocessingDrawing" xmlns:wp="http://schemas.openxmlformats.org/drawingml/2006/wordprocessingDrawing" xmlns:w10="urn:schemas-microsoft-com:office:word" xmlns:w="http://schemas.openxmlformats.org/wordprocessingml/2006/main" xmlns:w14="http://schemas.microsoft.com/office/word/2010/wordml" xmlns:w15="http://schemas.microsoft.com/office/word/2012/wordml" xmlns:w16cex="http://schemas.microsoft.com/office/word/2018/wordml/cex" xmlns:w16cid="http://schemas.microsoft.com/office/word/2016/wordml/cid" xmlns:w16="http://schemas.microsoft.com/office/word/2018/wordml" xmlns:w16du="http://schemas.microsoft.com/office/word/2023/wordml/word16du" xmlns:w16sdtdh="http://schemas.microsoft.com/office/word/2020/wordml/sdtdatahash" xmlns:w16se="http://schemas.microsoft.com/office/word/2015/wordml/symex" xmlns:wpg="http://schemas.microsoft.com/office/word/2010/wordprocessingGroup" xmlns:wpi="http://schemas.microsoft.com/office/word/2010/wordprocessingInk" xmlns:wne="http://schemas.microsoft.com/office/word/2006/wordml" xmlns:wps="http://schemas.microsoft.com/office/word/2010/wordprocessingShape" mc:Ignorable="w14 w15 w16se w16cid w16 w16cex w16sdtdh wp14">
   <w16cid:commentId w16cid:paraId="44BE39C8" w16cid:durableId="27CD921D"/>
   <w16cid:commentId w16cid:paraId="1B9E4FCF" w16cid:durableId="27CEEB94"/>
-  <w16cid:commentId w16cid:paraId="755F45E4" w16cid:durableId="27CD918B"/>
+  <w16cid:commentId w16cid:paraId="6B2645FC" w16cid:durableId="27CD918B"/>
   <w16cid:commentId w16cid:paraId="68B4BA73" w16cid:durableId="27CD9622"/>
   <w16cid:commentId w16cid:paraId="6351E7D5" w16cid:durableId="27CD91B6"/>
 </w16cid:commentsIds>

</xml_diff>

<commit_message>
adding edits to last paragraph
</commit_message>
<xml_diff>
--- a/2023_04_08_sub_F32/F32_specific_aims.docx
+++ b/2023_04_08_sub_F32/F32_specific_aims.docx
@@ -161,11 +161,9 @@
       <w:r>
         <w:t xml:space="preserve"> These techniques have great promise for dissecting splicing regulation by </w:t>
       </w:r>
-      <w:proofErr w:type="spellStart"/>
-      <w:r>
-        <w:t>enabeling</w:t>
-      </w:r>
-      <w:proofErr w:type="spellEnd"/>
+      <w:r>
+        <w:t>enabling</w:t>
+      </w:r>
       <w:r>
         <w:t xml:space="preserve"> quantitative phenotype measurement of large numbers of mutants in parallel.</w:t>
       </w:r>
@@ -191,15 +189,6 @@
         </w:rPr>
         <w:commentReference w:id="2"/>
       </w:r>
-    </w:p>
-    <w:p>
-      <w:pPr>
-        <w:pStyle w:val="BodyText"/>
-        <w:adjustRightInd w:val="0"/>
-        <w:snapToGrid w:val="0"/>
-        <w:spacing w:before="0" w:after="120"/>
-        <w:ind w:left="0"/>
-      </w:pPr>
     </w:p>
     <w:p>
       <w:pPr>
@@ -1416,6 +1405,932 @@
       </w:r>
       <w:r>
         <w:t>depths and error profiles. I will make this software publicly available and open-source.</w:t>
+      </w:r>
+    </w:p>
+    <w:p>
+      <w:pPr>
+        <w:pStyle w:val="Heading1"/>
+        <w:adjustRightInd w:val="0"/>
+        <w:snapToGrid w:val="0"/>
+        <w:spacing w:after="120"/>
+        <w:ind w:left="0"/>
+        <w:rPr>
+          <w:b w:val="0"/>
+          <w:bCs w:val="0"/>
+        </w:rPr>
+      </w:pPr>
+      <w:r>
+        <w:t>Aim</w:t>
+      </w:r>
+      <w:r>
+        <w:rPr>
+          <w:spacing w:val="-7"/>
+        </w:rPr>
+        <w:t xml:space="preserve"> </w:t>
+      </w:r>
+      <w:r>
+        <w:t>3</w:t>
+      </w:r>
+      <w:r>
+        <w:t>:</w:t>
+      </w:r>
+      <w:r>
+        <w:rPr>
+          <w:spacing w:val="11"/>
+        </w:rPr>
+        <w:t xml:space="preserve"> </w:t>
+      </w:r>
+      <w:r>
+        <w:t>Define</w:t>
+      </w:r>
+      <w:r>
+        <w:rPr>
+          <w:spacing w:val="-7"/>
+        </w:rPr>
+        <w:t xml:space="preserve"> </w:t>
+      </w:r>
+      <w:r>
+        <w:t>the</w:t>
+      </w:r>
+      <w:r>
+        <w:rPr>
+          <w:spacing w:val="-7"/>
+        </w:rPr>
+        <w:t xml:space="preserve"> </w:t>
+      </w:r>
+      <w:r>
+        <w:t>mechanism</w:t>
+      </w:r>
+      <w:r>
+        <w:rPr>
+          <w:spacing w:val="-7"/>
+        </w:rPr>
+        <w:t xml:space="preserve"> </w:t>
+      </w:r>
+      <w:r>
+        <w:t>of</w:t>
+      </w:r>
+      <w:r>
+        <w:rPr>
+          <w:spacing w:val="-7"/>
+        </w:rPr>
+        <w:t xml:space="preserve"> </w:t>
+      </w:r>
+      <w:r>
+        <w:t>mutually</w:t>
+      </w:r>
+      <w:r>
+        <w:rPr>
+          <w:spacing w:val="-7"/>
+        </w:rPr>
+        <w:t xml:space="preserve"> </w:t>
+      </w:r>
+      <w:r>
+        <w:t>exclusiv</w:t>
+      </w:r>
+      <w:r>
+        <w:t>e exon inclusion</w:t>
+      </w:r>
+      <w:r>
+        <w:rPr>
+          <w:spacing w:val="-7"/>
+        </w:rPr>
+        <w:t xml:space="preserve"> </w:t>
+      </w:r>
+      <w:r>
+        <w:t>in</w:t>
+      </w:r>
+      <w:r>
+        <w:rPr>
+          <w:spacing w:val="-7"/>
+        </w:rPr>
+        <w:t xml:space="preserve"> </w:t>
+      </w:r>
+      <w:r>
+        <w:t>PKM</w:t>
+      </w:r>
+      <w:r>
+        <w:rPr>
+          <w:spacing w:val="-2"/>
+        </w:rPr>
+        <w:t>.</w:t>
+      </w:r>
+      <w:r>
+        <w:rPr>
+          <w:b w:val="0"/>
+          <w:bCs w:val="0"/>
+          <w:spacing w:val="-2"/>
+        </w:rPr>
+        <w:t xml:space="preserve"> </w:t>
+      </w:r>
+      <w:r>
+        <w:rPr>
+          <w:b w:val="0"/>
+          <w:bCs w:val="0"/>
+        </w:rPr>
+        <w:t>PKM</w:t>
+      </w:r>
+      <w:r>
+        <w:rPr>
+          <w:b w:val="0"/>
+          <w:bCs w:val="0"/>
+          <w:spacing w:val="-7"/>
+        </w:rPr>
+        <w:t xml:space="preserve"> </w:t>
+      </w:r>
+      <w:r>
+        <w:rPr>
+          <w:b w:val="0"/>
+          <w:bCs w:val="0"/>
+        </w:rPr>
+        <w:t>has</w:t>
+      </w:r>
+      <w:r>
+        <w:rPr>
+          <w:b w:val="0"/>
+          <w:bCs w:val="0"/>
+          <w:spacing w:val="-7"/>
+        </w:rPr>
+        <w:t xml:space="preserve"> </w:t>
+      </w:r>
+      <w:r>
+        <w:rPr>
+          <w:b w:val="0"/>
+          <w:bCs w:val="0"/>
+        </w:rPr>
+        <w:t>a</w:t>
+      </w:r>
+      <w:r>
+        <w:rPr>
+          <w:b w:val="0"/>
+          <w:bCs w:val="0"/>
+          <w:spacing w:val="-7"/>
+        </w:rPr>
+        <w:t xml:space="preserve"> </w:t>
+      </w:r>
+      <w:r>
+        <w:rPr>
+          <w:b w:val="0"/>
+          <w:bCs w:val="0"/>
+        </w:rPr>
+        <w:t>pair</w:t>
+      </w:r>
+      <w:r>
+        <w:rPr>
+          <w:b w:val="0"/>
+          <w:bCs w:val="0"/>
+          <w:spacing w:val="-7"/>
+        </w:rPr>
+        <w:t xml:space="preserve"> </w:t>
+      </w:r>
+      <w:r>
+        <w:rPr>
+          <w:b w:val="0"/>
+          <w:bCs w:val="0"/>
+        </w:rPr>
+        <w:t>of</w:t>
+      </w:r>
+      <w:r>
+        <w:rPr>
+          <w:b w:val="0"/>
+          <w:bCs w:val="0"/>
+          <w:spacing w:val="-7"/>
+        </w:rPr>
+        <w:t xml:space="preserve"> </w:t>
+      </w:r>
+      <w:r>
+        <w:rPr>
+          <w:b w:val="0"/>
+          <w:bCs w:val="0"/>
+        </w:rPr>
+        <w:t>mutually exclusive exons</w:t>
+      </w:r>
+      <w:r>
+        <w:rPr>
+          <w:b w:val="0"/>
+          <w:bCs w:val="0"/>
+          <w:spacing w:val="-7"/>
+        </w:rPr>
+        <w:t xml:space="preserve"> </w:t>
+      </w:r>
+      <w:r>
+        <w:rPr>
+          <w:b w:val="0"/>
+          <w:bCs w:val="0"/>
+        </w:rPr>
+        <w:t>and</w:t>
+      </w:r>
+      <w:r>
+        <w:rPr>
+          <w:b w:val="0"/>
+          <w:bCs w:val="0"/>
+          <w:spacing w:val="-7"/>
+        </w:rPr>
+        <w:t xml:space="preserve"> </w:t>
+      </w:r>
+      <w:r>
+        <w:rPr>
+          <w:b w:val="0"/>
+          <w:bCs w:val="0"/>
+        </w:rPr>
+        <w:t>switching</w:t>
+      </w:r>
+      <w:r>
+        <w:rPr>
+          <w:b w:val="0"/>
+          <w:bCs w:val="0"/>
+          <w:spacing w:val="-7"/>
+        </w:rPr>
+        <w:t xml:space="preserve"> </w:t>
+      </w:r>
+      <w:r>
+        <w:rPr>
+          <w:b w:val="0"/>
+          <w:bCs w:val="0"/>
+        </w:rPr>
+        <w:t>between</w:t>
+      </w:r>
+      <w:r>
+        <w:rPr>
+          <w:b w:val="0"/>
+          <w:bCs w:val="0"/>
+          <w:spacing w:val="-7"/>
+        </w:rPr>
+        <w:t xml:space="preserve"> </w:t>
+      </w:r>
+      <w:r>
+        <w:rPr>
+          <w:b w:val="0"/>
+          <w:bCs w:val="0"/>
+        </w:rPr>
+        <w:t>them</w:t>
+      </w:r>
+      <w:r>
+        <w:rPr>
+          <w:b w:val="0"/>
+          <w:bCs w:val="0"/>
+          <w:spacing w:val="-7"/>
+        </w:rPr>
+        <w:t xml:space="preserve"> </w:t>
+      </w:r>
+      <w:r>
+        <w:rPr>
+          <w:b w:val="0"/>
+          <w:bCs w:val="0"/>
+        </w:rPr>
+        <w:t>drives</w:t>
+      </w:r>
+      <w:r>
+        <w:rPr>
+          <w:b w:val="0"/>
+          <w:bCs w:val="0"/>
+          <w:spacing w:val="-7"/>
+        </w:rPr>
+        <w:t xml:space="preserve"> </w:t>
+      </w:r>
+      <w:r>
+        <w:rPr>
+          <w:b w:val="0"/>
+          <w:bCs w:val="0"/>
+        </w:rPr>
+        <w:t>the</w:t>
+      </w:r>
+      <w:r>
+        <w:rPr>
+          <w:b w:val="0"/>
+          <w:bCs w:val="0"/>
+          <w:spacing w:val="-7"/>
+        </w:rPr>
+        <w:t xml:space="preserve"> </w:t>
+      </w:r>
+      <w:r>
+        <w:rPr>
+          <w:b w:val="0"/>
+          <w:bCs w:val="0"/>
+        </w:rPr>
+        <w:t>Warburg</w:t>
+      </w:r>
+      <w:r>
+        <w:rPr>
+          <w:b w:val="0"/>
+          <w:bCs w:val="0"/>
+          <w:spacing w:val="-7"/>
+        </w:rPr>
+        <w:t xml:space="preserve"> </w:t>
+      </w:r>
+      <w:r>
+        <w:rPr>
+          <w:b w:val="0"/>
+          <w:bCs w:val="0"/>
+        </w:rPr>
+        <w:t>effect,</w:t>
+      </w:r>
+      <w:r>
+        <w:rPr>
+          <w:b w:val="0"/>
+          <w:bCs w:val="0"/>
+          <w:spacing w:val="-7"/>
+        </w:rPr>
+        <w:t xml:space="preserve"> </w:t>
+      </w:r>
+      <w:r>
+        <w:rPr>
+          <w:b w:val="0"/>
+          <w:bCs w:val="0"/>
+        </w:rPr>
+        <w:t>this</w:t>
+      </w:r>
+      <w:r>
+        <w:rPr>
+          <w:b w:val="0"/>
+          <w:bCs w:val="0"/>
+          <w:spacing w:val="-7"/>
+        </w:rPr>
+        <w:t xml:space="preserve"> </w:t>
+      </w:r>
+      <w:r>
+        <w:rPr>
+          <w:b w:val="0"/>
+          <w:bCs w:val="0"/>
+        </w:rPr>
+        <w:t>splicing</w:t>
+      </w:r>
+      <w:r>
+        <w:rPr>
+          <w:b w:val="0"/>
+          <w:bCs w:val="0"/>
+          <w:spacing w:val="-7"/>
+        </w:rPr>
+        <w:t xml:space="preserve"> </w:t>
+      </w:r>
+      <w:r>
+        <w:rPr>
+          <w:b w:val="0"/>
+          <w:bCs w:val="0"/>
+        </w:rPr>
+        <w:t>event</w:t>
+      </w:r>
+      <w:r>
+        <w:rPr>
+          <w:b w:val="0"/>
+          <w:bCs w:val="0"/>
+          <w:spacing w:val="-7"/>
+        </w:rPr>
+        <w:t xml:space="preserve"> </w:t>
+      </w:r>
+      <w:r>
+        <w:rPr>
+          <w:b w:val="0"/>
+          <w:bCs w:val="0"/>
+        </w:rPr>
+        <w:t>is</w:t>
+      </w:r>
+      <w:r>
+        <w:rPr>
+          <w:b w:val="0"/>
+          <w:bCs w:val="0"/>
+          <w:spacing w:val="-7"/>
+        </w:rPr>
+        <w:t xml:space="preserve"> </w:t>
+      </w:r>
+      <w:r>
+        <w:rPr>
+          <w:b w:val="0"/>
+          <w:bCs w:val="0"/>
+        </w:rPr>
+        <w:t>a</w:t>
+      </w:r>
+      <w:r>
+        <w:rPr>
+          <w:b w:val="0"/>
+          <w:bCs w:val="0"/>
+          <w:spacing w:val="-7"/>
+        </w:rPr>
+        <w:t xml:space="preserve"> </w:t>
+      </w:r>
+      <w:r>
+        <w:rPr>
+          <w:b w:val="0"/>
+          <w:bCs w:val="0"/>
+        </w:rPr>
+        <w:t xml:space="preserve">target for cancer therapies. </w:t>
+      </w:r>
+      <w:r>
+        <w:rPr>
+          <w:b w:val="0"/>
+          <w:bCs w:val="0"/>
+        </w:rPr>
+        <w:t>PKM</w:t>
+      </w:r>
+      <w:r>
+        <w:rPr>
+          <w:b w:val="0"/>
+          <w:bCs w:val="0"/>
+          <w:spacing w:val="-8"/>
+        </w:rPr>
+        <w:t xml:space="preserve"> </w:t>
+      </w:r>
+      <w:r>
+        <w:rPr>
+          <w:b w:val="0"/>
+          <w:bCs w:val="0"/>
+        </w:rPr>
+        <w:t>mutually exclusive exon</w:t>
+      </w:r>
+      <w:r>
+        <w:rPr>
+          <w:b w:val="0"/>
+          <w:bCs w:val="0"/>
+          <w:spacing w:val="-8"/>
+        </w:rPr>
+        <w:t xml:space="preserve"> </w:t>
+      </w:r>
+      <w:r>
+        <w:rPr>
+          <w:b w:val="0"/>
+          <w:bCs w:val="0"/>
+        </w:rPr>
+        <w:t>splicing</w:t>
+      </w:r>
+      <w:r>
+        <w:rPr>
+          <w:b w:val="0"/>
+          <w:bCs w:val="0"/>
+          <w:spacing w:val="-8"/>
+        </w:rPr>
+        <w:t xml:space="preserve"> </w:t>
+      </w:r>
+      <w:r>
+        <w:rPr>
+          <w:b w:val="0"/>
+          <w:bCs w:val="0"/>
+        </w:rPr>
+        <w:t>causes</w:t>
+      </w:r>
+      <w:r>
+        <w:rPr>
+          <w:b w:val="0"/>
+          <w:bCs w:val="0"/>
+          <w:spacing w:val="-8"/>
+        </w:rPr>
+        <w:t xml:space="preserve"> </w:t>
+      </w:r>
+      <w:r>
+        <w:rPr>
+          <w:b w:val="0"/>
+          <w:bCs w:val="0"/>
+        </w:rPr>
+        <w:t>a</w:t>
+      </w:r>
+      <w:r>
+        <w:rPr>
+          <w:b w:val="0"/>
+          <w:bCs w:val="0"/>
+          <w:spacing w:val="-8"/>
+        </w:rPr>
+        <w:t xml:space="preserve"> </w:t>
+      </w:r>
+      <w:r>
+        <w:rPr>
+          <w:b w:val="0"/>
+          <w:bCs w:val="0"/>
+        </w:rPr>
+        <w:t>shift from respiration to fermentation that is a driver of cancer. I will use LR-MPSAs to identify motifs that are</w:t>
+      </w:r>
+      <w:r>
+        <w:rPr>
+          <w:b w:val="0"/>
+          <w:bCs w:val="0"/>
+        </w:rPr>
+        <w:t xml:space="preserve"> </w:t>
+      </w:r>
+      <w:r>
+        <w:rPr>
+          <w:b w:val="0"/>
+          <w:bCs w:val="0"/>
+        </w:rPr>
+        <w:t>important</w:t>
+      </w:r>
+      <w:r>
+        <w:rPr>
+          <w:b w:val="0"/>
+          <w:bCs w:val="0"/>
+          <w:spacing w:val="-8"/>
+        </w:rPr>
+        <w:t xml:space="preserve"> </w:t>
+      </w:r>
+      <w:r>
+        <w:rPr>
+          <w:b w:val="0"/>
+          <w:bCs w:val="0"/>
+        </w:rPr>
+        <w:t>for</w:t>
+      </w:r>
+      <w:r>
+        <w:rPr>
+          <w:b w:val="0"/>
+          <w:bCs w:val="0"/>
+          <w:spacing w:val="-7"/>
+        </w:rPr>
+        <w:t xml:space="preserve"> </w:t>
+      </w:r>
+      <w:r>
+        <w:rPr>
+          <w:b w:val="0"/>
+          <w:bCs w:val="0"/>
+        </w:rPr>
+        <w:t>maintaining</w:t>
+      </w:r>
+      <w:r>
+        <w:rPr>
+          <w:b w:val="0"/>
+          <w:bCs w:val="0"/>
+          <w:spacing w:val="-7"/>
+        </w:rPr>
+        <w:t xml:space="preserve"> </w:t>
+      </w:r>
+      <w:r>
+        <w:rPr>
+          <w:b w:val="0"/>
+          <w:bCs w:val="0"/>
+        </w:rPr>
+        <w:t>mutual</w:t>
+      </w:r>
+      <w:r>
+        <w:rPr>
+          <w:b w:val="0"/>
+          <w:bCs w:val="0"/>
+          <w:spacing w:val="-7"/>
+        </w:rPr>
+        <w:t xml:space="preserve"> </w:t>
+      </w:r>
+      <w:r>
+        <w:rPr>
+          <w:b w:val="0"/>
+          <w:bCs w:val="0"/>
+        </w:rPr>
+        <w:t>exclusivity</w:t>
+      </w:r>
+      <w:r>
+        <w:rPr>
+          <w:b w:val="0"/>
+          <w:bCs w:val="0"/>
+          <w:spacing w:val="-8"/>
+        </w:rPr>
+        <w:t xml:space="preserve"> </w:t>
+      </w:r>
+      <w:r>
+        <w:rPr>
+          <w:b w:val="0"/>
+          <w:bCs w:val="0"/>
+        </w:rPr>
+        <w:t>in</w:t>
+      </w:r>
+      <w:r>
+        <w:rPr>
+          <w:b w:val="0"/>
+          <w:bCs w:val="0"/>
+          <w:spacing w:val="-7"/>
+        </w:rPr>
+        <w:t xml:space="preserve"> </w:t>
+      </w:r>
+      <w:r>
+        <w:rPr>
+          <w:b w:val="0"/>
+          <w:bCs w:val="0"/>
+        </w:rPr>
+        <w:t>PKM</w:t>
+      </w:r>
+      <w:r>
+        <w:rPr>
+          <w:b w:val="0"/>
+          <w:bCs w:val="0"/>
+          <w:spacing w:val="-7"/>
+        </w:rPr>
+        <w:t xml:space="preserve"> </w:t>
+      </w:r>
+      <w:r>
+        <w:rPr>
+          <w:b w:val="0"/>
+          <w:bCs w:val="0"/>
+        </w:rPr>
+        <w:t>mutually exclusive exons</w:t>
+      </w:r>
+      <w:r>
+        <w:rPr>
+          <w:b w:val="0"/>
+          <w:bCs w:val="0"/>
+          <w:spacing w:val="-7"/>
+        </w:rPr>
+        <w:t xml:space="preserve"> </w:t>
+      </w:r>
+      <w:r>
+        <w:rPr>
+          <w:b w:val="0"/>
+          <w:bCs w:val="0"/>
+        </w:rPr>
+        <w:t>by</w:t>
+      </w:r>
+      <w:r>
+        <w:rPr>
+          <w:b w:val="0"/>
+          <w:bCs w:val="0"/>
+          <w:spacing w:val="-8"/>
+        </w:rPr>
+        <w:t xml:space="preserve"> </w:t>
+      </w:r>
+      <w:r>
+        <w:rPr>
+          <w:b w:val="0"/>
+          <w:bCs w:val="0"/>
+        </w:rPr>
+        <w:t>identifying</w:t>
+      </w:r>
+      <w:r>
+        <w:rPr>
+          <w:b w:val="0"/>
+          <w:bCs w:val="0"/>
+          <w:spacing w:val="-7"/>
+        </w:rPr>
+        <w:t xml:space="preserve"> </w:t>
+      </w:r>
+      <w:r>
+        <w:rPr>
+          <w:b w:val="0"/>
+          <w:bCs w:val="0"/>
+        </w:rPr>
+        <w:t>mutants</w:t>
+      </w:r>
+      <w:r>
+        <w:rPr>
+          <w:b w:val="0"/>
+          <w:bCs w:val="0"/>
+          <w:spacing w:val="-7"/>
+        </w:rPr>
+        <w:t xml:space="preserve"> </w:t>
+      </w:r>
+      <w:r>
+        <w:rPr>
+          <w:b w:val="0"/>
+          <w:bCs w:val="0"/>
+        </w:rPr>
+        <w:t>that</w:t>
+      </w:r>
+      <w:r>
+        <w:rPr>
+          <w:b w:val="0"/>
+          <w:bCs w:val="0"/>
+          <w:spacing w:val="-7"/>
+        </w:rPr>
+        <w:t xml:space="preserve"> </w:t>
+      </w:r>
+      <w:r>
+        <w:rPr>
+          <w:b w:val="0"/>
+          <w:bCs w:val="0"/>
+        </w:rPr>
+        <w:t>deviate</w:t>
+      </w:r>
+      <w:r>
+        <w:rPr>
+          <w:b w:val="0"/>
+          <w:bCs w:val="0"/>
+          <w:spacing w:val="-7"/>
+        </w:rPr>
+        <w:t xml:space="preserve"> </w:t>
+      </w:r>
+      <w:r>
+        <w:rPr>
+          <w:b w:val="0"/>
+          <w:bCs w:val="0"/>
+        </w:rPr>
+        <w:t>from</w:t>
+      </w:r>
+      <w:r>
+        <w:rPr>
+          <w:b w:val="0"/>
+          <w:bCs w:val="0"/>
+          <w:spacing w:val="-8"/>
+        </w:rPr>
+        <w:t xml:space="preserve"> </w:t>
+      </w:r>
+      <w:r>
+        <w:rPr>
+          <w:b w:val="0"/>
+          <w:bCs w:val="0"/>
+          <w:spacing w:val="-5"/>
+        </w:rPr>
+        <w:t>mutually exclusive exon</w:t>
+      </w:r>
+      <w:r>
+        <w:rPr>
+          <w:b w:val="0"/>
+          <w:bCs w:val="0"/>
+          <w:spacing w:val="-5"/>
+        </w:rPr>
+        <w:t xml:space="preserve"> </w:t>
+      </w:r>
+      <w:r>
+        <w:rPr>
+          <w:b w:val="0"/>
+          <w:bCs w:val="0"/>
+        </w:rPr>
+        <w:t>behavior. I</w:t>
+      </w:r>
+      <w:r>
+        <w:rPr>
+          <w:b w:val="0"/>
+          <w:bCs w:val="0"/>
+          <w:spacing w:val="-10"/>
+        </w:rPr>
+        <w:t xml:space="preserve"> </w:t>
+      </w:r>
+      <w:r>
+        <w:rPr>
+          <w:b w:val="0"/>
+          <w:bCs w:val="0"/>
+        </w:rPr>
+        <w:t>will</w:t>
+      </w:r>
+      <w:r>
+        <w:rPr>
+          <w:b w:val="0"/>
+          <w:bCs w:val="0"/>
+          <w:spacing w:val="-10"/>
+        </w:rPr>
+        <w:t xml:space="preserve"> </w:t>
+      </w:r>
+      <w:r>
+        <w:rPr>
+          <w:b w:val="0"/>
+          <w:bCs w:val="0"/>
+        </w:rPr>
+        <w:t>verify</w:t>
+      </w:r>
+      <w:r>
+        <w:rPr>
+          <w:b w:val="0"/>
+          <w:bCs w:val="0"/>
+          <w:spacing w:val="-10"/>
+        </w:rPr>
+        <w:t xml:space="preserve"> </w:t>
+      </w:r>
+      <w:r>
+        <w:rPr>
+          <w:b w:val="0"/>
+          <w:bCs w:val="0"/>
+        </w:rPr>
+        <w:t>identified</w:t>
+      </w:r>
+      <w:r>
+        <w:rPr>
+          <w:b w:val="0"/>
+          <w:bCs w:val="0"/>
+          <w:spacing w:val="-10"/>
+        </w:rPr>
+        <w:t xml:space="preserve"> </w:t>
+      </w:r>
+      <w:r>
+        <w:rPr>
+          <w:b w:val="0"/>
+          <w:bCs w:val="0"/>
+        </w:rPr>
+        <w:t>motifs</w:t>
+      </w:r>
+      <w:r>
+        <w:rPr>
+          <w:b w:val="0"/>
+          <w:bCs w:val="0"/>
+          <w:spacing w:val="-10"/>
+        </w:rPr>
+        <w:t xml:space="preserve"> </w:t>
+      </w:r>
+      <w:r>
+        <w:rPr>
+          <w:b w:val="0"/>
+          <w:bCs w:val="0"/>
+        </w:rPr>
+        <w:t>with</w:t>
+      </w:r>
+      <w:r>
+        <w:rPr>
+          <w:b w:val="0"/>
+          <w:bCs w:val="0"/>
+          <w:spacing w:val="-10"/>
+        </w:rPr>
+        <w:t xml:space="preserve"> </w:t>
+      </w:r>
+      <w:r>
+        <w:rPr>
+          <w:b w:val="0"/>
+          <w:bCs w:val="0"/>
+        </w:rPr>
+        <w:t>anti-sense</w:t>
+      </w:r>
+      <w:r>
+        <w:rPr>
+          <w:b w:val="0"/>
+          <w:bCs w:val="0"/>
+          <w:spacing w:val="-10"/>
+        </w:rPr>
+        <w:t xml:space="preserve"> </w:t>
+      </w:r>
+      <w:r>
+        <w:rPr>
+          <w:b w:val="0"/>
+          <w:bCs w:val="0"/>
+        </w:rPr>
+        <w:t>oligo</w:t>
+      </w:r>
+      <w:r>
+        <w:rPr>
+          <w:b w:val="0"/>
+          <w:bCs w:val="0"/>
+          <w:spacing w:val="-10"/>
+        </w:rPr>
+        <w:t xml:space="preserve"> </w:t>
+      </w:r>
+      <w:r>
+        <w:rPr>
+          <w:b w:val="0"/>
+          <w:bCs w:val="0"/>
+        </w:rPr>
+        <w:t>based</w:t>
+      </w:r>
+      <w:r>
+        <w:rPr>
+          <w:b w:val="0"/>
+          <w:bCs w:val="0"/>
+          <w:spacing w:val="-10"/>
+        </w:rPr>
+        <w:t xml:space="preserve"> </w:t>
+      </w:r>
+      <w:r>
+        <w:rPr>
+          <w:b w:val="0"/>
+          <w:bCs w:val="0"/>
+        </w:rPr>
+        <w:t>blocking</w:t>
+      </w:r>
+      <w:r>
+        <w:rPr>
+          <w:b w:val="0"/>
+          <w:bCs w:val="0"/>
+          <w:spacing w:val="-10"/>
+        </w:rPr>
+        <w:t xml:space="preserve"> </w:t>
+      </w:r>
+      <w:r>
+        <w:rPr>
+          <w:b w:val="0"/>
+          <w:bCs w:val="0"/>
+        </w:rPr>
+        <w:t>and</w:t>
+      </w:r>
+      <w:r>
+        <w:rPr>
+          <w:b w:val="0"/>
+          <w:bCs w:val="0"/>
+          <w:spacing w:val="-10"/>
+        </w:rPr>
+        <w:t xml:space="preserve"> </w:t>
+      </w:r>
+      <w:r>
+        <w:rPr>
+          <w:b w:val="0"/>
+          <w:bCs w:val="0"/>
+        </w:rPr>
+        <w:t>low</w:t>
+      </w:r>
+      <w:r>
+        <w:rPr>
+          <w:b w:val="0"/>
+          <w:bCs w:val="0"/>
+          <w:spacing w:val="-10"/>
+        </w:rPr>
+        <w:t xml:space="preserve"> </w:t>
+      </w:r>
+      <w:r>
+        <w:rPr>
+          <w:b w:val="0"/>
+          <w:bCs w:val="0"/>
+        </w:rPr>
+        <w:t>throughput</w:t>
+      </w:r>
+      <w:r>
+        <w:rPr>
+          <w:b w:val="0"/>
+          <w:bCs w:val="0"/>
+          <w:spacing w:val="-10"/>
+        </w:rPr>
+        <w:t xml:space="preserve"> </w:t>
+      </w:r>
+      <w:r>
+        <w:rPr>
+          <w:b w:val="0"/>
+          <w:bCs w:val="0"/>
+        </w:rPr>
+        <w:t>experiments, then model their behavior.</w:t>
       </w:r>
     </w:p>
     <w:p>
@@ -1427,196 +2342,366 @@
         <w:ind w:left="0"/>
       </w:pPr>
       <w:r>
-        <w:t>Aim</w:t>
-      </w:r>
-      <w:r>
-        <w:rPr>
-          <w:spacing w:val="-7"/>
-        </w:rPr>
-        <w:t xml:space="preserve"> </w:t>
-      </w:r>
-      <w:r>
-        <w:t>3</w:t>
-      </w:r>
-      <w:r>
-        <w:t>:</w:t>
-      </w:r>
-      <w:r>
-        <w:rPr>
-          <w:spacing w:val="11"/>
-        </w:rPr>
-        <w:t xml:space="preserve"> </w:t>
-      </w:r>
-      <w:r>
-        <w:t>Define</w:t>
-      </w:r>
-      <w:r>
-        <w:rPr>
-          <w:spacing w:val="-7"/>
-        </w:rPr>
-        <w:t xml:space="preserve"> </w:t>
-      </w:r>
-      <w:r>
+        <w:rPr>
+          <w:b w:val="0"/>
+          <w:bCs w:val="0"/>
+        </w:rPr>
+        <w:lastRenderedPageBreak/>
+        <w:t xml:space="preserve">My background positions me well to execute this proposal, yet this proposal offers a training opportunity that will help me found an independent lab. In my doctorate I used massively parallel assays and computational modeling in microbiology, protein engineering, and CRISPR tool development providing me with the foundational skills I will need for this proposal. This proposal will allow me to explore new applications of these skills in a field with opportunities to do fundamental science with applications in human health. While I pursue these scientific goals, I will also be focused on utilizing my position at Cold Spring Harbor lab to gain wider training and mentorship that will help launch my career as an independent researcher. </w:t>
+      </w:r>
+      <w:r>
+        <w:rPr>
+          <w:b w:val="0"/>
+          <w:bCs w:val="0"/>
+        </w:rPr>
+        <w:t>I will attend CSHL</w:t>
+      </w:r>
+      <w:r>
+        <w:rPr>
+          <w:b w:val="0"/>
+          <w:bCs w:val="0"/>
+          <w:spacing w:val="-5"/>
+        </w:rPr>
+        <w:t xml:space="preserve"> </w:t>
+      </w:r>
+      <w:r>
+        <w:rPr>
+          <w:b w:val="0"/>
+          <w:bCs w:val="0"/>
+        </w:rPr>
+        <w:t>meetings and Gordon conferences on RNA</w:t>
+      </w:r>
+      <w:r>
+        <w:rPr>
+          <w:b w:val="0"/>
+          <w:bCs w:val="0"/>
+          <w:spacing w:val="-16"/>
+        </w:rPr>
+        <w:t xml:space="preserve"> </w:t>
+      </w:r>
+      <w:r>
+        <w:rPr>
+          <w:b w:val="0"/>
+          <w:bCs w:val="0"/>
+        </w:rPr>
+        <w:t>processing</w:t>
+      </w:r>
+      <w:r>
+        <w:rPr>
+          <w:b w:val="0"/>
+          <w:bCs w:val="0"/>
+          <w:spacing w:val="-8"/>
+        </w:rPr>
+        <w:t xml:space="preserve"> </w:t>
+      </w:r>
+      <w:r>
+        <w:rPr>
+          <w:b w:val="0"/>
+          <w:bCs w:val="0"/>
+        </w:rPr>
+        <w:t>and</w:t>
+      </w:r>
+      <w:r>
+        <w:rPr>
+          <w:b w:val="0"/>
+          <w:bCs w:val="0"/>
+          <w:spacing w:val="-7"/>
+        </w:rPr>
+        <w:t xml:space="preserve"> </w:t>
+      </w:r>
+      <w:r>
+        <w:rPr>
+          <w:b w:val="0"/>
+          <w:bCs w:val="0"/>
+        </w:rPr>
+        <w:t>quantitative</w:t>
+      </w:r>
+      <w:r>
+        <w:rPr>
+          <w:b w:val="0"/>
+          <w:bCs w:val="0"/>
+          <w:spacing w:val="-7"/>
+        </w:rPr>
+        <w:t xml:space="preserve"> </w:t>
+      </w:r>
+      <w:r>
+        <w:rPr>
+          <w:b w:val="0"/>
+          <w:bCs w:val="0"/>
+        </w:rPr>
+        <w:t>methods,</w:t>
+      </w:r>
+      <w:r>
+        <w:rPr>
+          <w:b w:val="0"/>
+          <w:bCs w:val="0"/>
+          <w:spacing w:val="-7"/>
+        </w:rPr>
+        <w:t xml:space="preserve"> </w:t>
+      </w:r>
+      <w:r>
+        <w:rPr>
+          <w:b w:val="0"/>
+          <w:bCs w:val="0"/>
+        </w:rPr>
+        <w:t>attend</w:t>
+      </w:r>
+      <w:r>
+        <w:rPr>
+          <w:b w:val="0"/>
+          <w:bCs w:val="0"/>
+          <w:spacing w:val="-7"/>
+        </w:rPr>
+        <w:t xml:space="preserve"> </w:t>
+      </w:r>
+      <w:r>
+        <w:rPr>
+          <w:b w:val="0"/>
+          <w:bCs w:val="0"/>
+        </w:rPr>
+        <w:t>lab</w:t>
+      </w:r>
+      <w:r>
+        <w:rPr>
+          <w:b w:val="0"/>
+          <w:bCs w:val="0"/>
+          <w:spacing w:val="-7"/>
+        </w:rPr>
+        <w:t xml:space="preserve"> </w:t>
+      </w:r>
+      <w:r>
+        <w:rPr>
+          <w:b w:val="0"/>
+          <w:bCs w:val="0"/>
+        </w:rPr>
+        <w:t>meetings</w:t>
+      </w:r>
+      <w:r>
+        <w:rPr>
+          <w:b w:val="0"/>
+          <w:bCs w:val="0"/>
+          <w:spacing w:val="-7"/>
+        </w:rPr>
+        <w:t xml:space="preserve"> </w:t>
+      </w:r>
+      <w:r>
+        <w:rPr>
+          <w:b w:val="0"/>
+          <w:bCs w:val="0"/>
+        </w:rPr>
+        <w:t>and</w:t>
+      </w:r>
+      <w:r>
+        <w:rPr>
+          <w:b w:val="0"/>
+          <w:bCs w:val="0"/>
+          <w:spacing w:val="-7"/>
+        </w:rPr>
+        <w:t xml:space="preserve"> </w:t>
+      </w:r>
+      <w:r>
+        <w:rPr>
+          <w:b w:val="0"/>
+          <w:bCs w:val="0"/>
+        </w:rPr>
+        <w:t>journal</w:t>
+      </w:r>
+      <w:r>
+        <w:rPr>
+          <w:b w:val="0"/>
+          <w:bCs w:val="0"/>
+          <w:spacing w:val="-7"/>
+        </w:rPr>
+        <w:t xml:space="preserve"> </w:t>
+      </w:r>
+      <w:r>
+        <w:rPr>
+          <w:b w:val="0"/>
+          <w:bCs w:val="0"/>
+        </w:rPr>
+        <w:t>clubs</w:t>
+      </w:r>
+      <w:r>
+        <w:rPr>
+          <w:b w:val="0"/>
+          <w:bCs w:val="0"/>
+          <w:spacing w:val="-7"/>
+        </w:rPr>
+        <w:t xml:space="preserve"> </w:t>
+      </w:r>
+      <w:r>
+        <w:rPr>
+          <w:b w:val="0"/>
+          <w:bCs w:val="0"/>
+        </w:rPr>
+        <w:t>in</w:t>
+      </w:r>
+      <w:r>
+        <w:rPr>
+          <w:b w:val="0"/>
+          <w:bCs w:val="0"/>
+          <w:spacing w:val="-7"/>
+        </w:rPr>
+        <w:t xml:space="preserve"> </w:t>
+      </w:r>
+      <w:r>
+        <w:rPr>
+          <w:b w:val="0"/>
+          <w:bCs w:val="0"/>
+        </w:rPr>
         <w:t>the</w:t>
       </w:r>
       <w:r>
         <w:rPr>
-          <w:spacing w:val="-7"/>
-        </w:rPr>
-        <w:t xml:space="preserve"> </w:t>
-      </w:r>
-      <w:r>
-        <w:t>mechanism</w:t>
-      </w:r>
-      <w:r>
-        <w:rPr>
-          <w:spacing w:val="-7"/>
-        </w:rPr>
-        <w:t xml:space="preserve"> </w:t>
-      </w:r>
-      <w:r>
-        <w:t>of</w:t>
-      </w:r>
-      <w:r>
-        <w:rPr>
-          <w:spacing w:val="-7"/>
-        </w:rPr>
-        <w:t xml:space="preserve"> </w:t>
-      </w:r>
-      <w:r>
-        <w:t>mutually</w:t>
-      </w:r>
-      <w:r>
-        <w:rPr>
-          <w:spacing w:val="-7"/>
-        </w:rPr>
-        <w:t xml:space="preserve"> </w:t>
-      </w:r>
-      <w:r>
-        <w:t>exclusiv</w:t>
-      </w:r>
-      <w:r>
-        <w:t>e exon inclusion</w:t>
-      </w:r>
-      <w:r>
-        <w:rPr>
-          <w:spacing w:val="-7"/>
-        </w:rPr>
-        <w:t xml:space="preserve"> </w:t>
-      </w:r>
-      <w:r>
-        <w:t>in</w:t>
-      </w:r>
-      <w:r>
-        <w:rPr>
-          <w:spacing w:val="-7"/>
-        </w:rPr>
-        <w:t xml:space="preserve"> </w:t>
-      </w:r>
-      <w:r>
-        <w:t>PKM</w:t>
-      </w:r>
-      <w:r>
-        <w:rPr>
-          <w:spacing w:val="-2"/>
-        </w:rPr>
-        <w:t>.</w:t>
-      </w:r>
-      <w:r>
-        <w:rPr>
-          <w:b w:val="0"/>
-          <w:bCs w:val="0"/>
-          <w:spacing w:val="-2"/>
-        </w:rPr>
-        <w:t xml:space="preserve"> </w:t>
-      </w:r>
-      <w:r>
-        <w:rPr>
-          <w:b w:val="0"/>
-          <w:bCs w:val="0"/>
-        </w:rPr>
-        <w:t>PKM</w:t>
-      </w:r>
-      <w:r>
-        <w:rPr>
-          <w:b w:val="0"/>
-          <w:bCs w:val="0"/>
-          <w:spacing w:val="-7"/>
-        </w:rPr>
-        <w:t xml:space="preserve"> </w:t>
-      </w:r>
-      <w:r>
-        <w:rPr>
-          <w:b w:val="0"/>
-          <w:bCs w:val="0"/>
-        </w:rPr>
-        <w:t>has</w:t>
-      </w:r>
-      <w:r>
-        <w:rPr>
-          <w:b w:val="0"/>
-          <w:bCs w:val="0"/>
-          <w:spacing w:val="-7"/>
-        </w:rPr>
-        <w:t xml:space="preserve"> </w:t>
-      </w:r>
-      <w:r>
-        <w:rPr>
-          <w:b w:val="0"/>
-          <w:bCs w:val="0"/>
-        </w:rPr>
-        <w:t>a</w:t>
-      </w:r>
-      <w:r>
-        <w:rPr>
-          <w:b w:val="0"/>
-          <w:bCs w:val="0"/>
-          <w:spacing w:val="-7"/>
-        </w:rPr>
-        <w:t xml:space="preserve"> </w:t>
-      </w:r>
-      <w:r>
-        <w:rPr>
-          <w:b w:val="0"/>
-          <w:bCs w:val="0"/>
-        </w:rPr>
-        <w:t>pair</w:t>
-      </w:r>
-      <w:r>
-        <w:rPr>
-          <w:b w:val="0"/>
-          <w:bCs w:val="0"/>
-          <w:spacing w:val="-7"/>
-        </w:rPr>
-        <w:t xml:space="preserve"> </w:t>
-      </w:r>
-      <w:r>
-        <w:rPr>
-          <w:b w:val="0"/>
-          <w:bCs w:val="0"/>
-        </w:rPr>
-        <w:t>of</w:t>
-      </w:r>
-      <w:r>
-        <w:rPr>
-          <w:b w:val="0"/>
-          <w:bCs w:val="0"/>
-          <w:spacing w:val="-7"/>
-        </w:rPr>
-        <w:t xml:space="preserve"> </w:t>
-      </w:r>
-      <w:r>
-        <w:rPr>
-          <w:b w:val="0"/>
-          <w:bCs w:val="0"/>
-        </w:rPr>
-        <w:t>mutually exclusive exons</w:t>
-      </w:r>
-      <w:r>
-        <w:rPr>
-          <w:b w:val="0"/>
-          <w:bCs w:val="0"/>
-          <w:spacing w:val="-7"/>
+          <w:b w:val="0"/>
+          <w:bCs w:val="0"/>
+          <w:spacing w:val="-7"/>
+        </w:rPr>
+        <w:t xml:space="preserve"> </w:t>
+      </w:r>
+      <w:r>
+        <w:rPr>
+          <w:b w:val="0"/>
+          <w:bCs w:val="0"/>
+        </w:rPr>
+        <w:t>Kinney,</w:t>
+      </w:r>
+      <w:r>
+        <w:rPr>
+          <w:b w:val="0"/>
+          <w:bCs w:val="0"/>
+          <w:spacing w:val="-7"/>
+        </w:rPr>
+        <w:t xml:space="preserve"> </w:t>
+      </w:r>
+      <w:proofErr w:type="spellStart"/>
+      <w:r>
+        <w:rPr>
+          <w:b w:val="0"/>
+          <w:bCs w:val="0"/>
+        </w:rPr>
+        <w:t>Krainer</w:t>
+      </w:r>
+      <w:proofErr w:type="spellEnd"/>
+      <w:r>
+        <w:rPr>
+          <w:b w:val="0"/>
+          <w:bCs w:val="0"/>
+        </w:rPr>
+        <w:t>,</w:t>
+      </w:r>
+      <w:r>
+        <w:rPr>
+          <w:b w:val="0"/>
+          <w:bCs w:val="0"/>
+          <w:spacing w:val="-7"/>
+        </w:rPr>
+        <w:t xml:space="preserve"> </w:t>
+      </w:r>
+      <w:r>
+        <w:rPr>
+          <w:b w:val="0"/>
+          <w:bCs w:val="0"/>
+        </w:rPr>
+        <w:t>Koo and</w:t>
+      </w:r>
+      <w:r>
+        <w:rPr>
+          <w:b w:val="0"/>
+          <w:bCs w:val="0"/>
+          <w:spacing w:val="-9"/>
+        </w:rPr>
+        <w:t xml:space="preserve"> </w:t>
+      </w:r>
+      <w:proofErr w:type="spellStart"/>
+      <w:r>
+        <w:rPr>
+          <w:b w:val="0"/>
+          <w:bCs w:val="0"/>
+        </w:rPr>
+        <w:t>McCandlish</w:t>
+      </w:r>
+      <w:proofErr w:type="spellEnd"/>
+      <w:r>
+        <w:rPr>
+          <w:b w:val="0"/>
+          <w:bCs w:val="0"/>
+          <w:spacing w:val="-9"/>
+        </w:rPr>
+        <w:t xml:space="preserve"> </w:t>
+      </w:r>
+      <w:r>
+        <w:rPr>
+          <w:b w:val="0"/>
+          <w:bCs w:val="0"/>
+        </w:rPr>
+        <w:t>labs,</w:t>
+      </w:r>
+      <w:r>
+        <w:rPr>
+          <w:b w:val="0"/>
+          <w:bCs w:val="0"/>
+          <w:spacing w:val="-9"/>
+        </w:rPr>
+        <w:t xml:space="preserve"> </w:t>
+      </w:r>
+      <w:r>
+        <w:rPr>
+          <w:b w:val="0"/>
+          <w:bCs w:val="0"/>
+        </w:rPr>
+        <w:t>attend</w:t>
+      </w:r>
+      <w:r>
+        <w:rPr>
+          <w:b w:val="0"/>
+          <w:bCs w:val="0"/>
+          <w:spacing w:val="-9"/>
+        </w:rPr>
+        <w:t xml:space="preserve"> </w:t>
+      </w:r>
+      <w:r>
+        <w:rPr>
+          <w:b w:val="0"/>
+          <w:bCs w:val="0"/>
+        </w:rPr>
+        <w:t>CSHL</w:t>
+      </w:r>
+      <w:r>
+        <w:rPr>
+          <w:b w:val="0"/>
+          <w:bCs w:val="0"/>
+          <w:spacing w:val="-16"/>
+        </w:rPr>
+        <w:t xml:space="preserve"> </w:t>
+      </w:r>
+      <w:r>
+        <w:rPr>
+          <w:b w:val="0"/>
+          <w:bCs w:val="0"/>
+        </w:rPr>
+        <w:t>grant</w:t>
+      </w:r>
+      <w:r>
+        <w:rPr>
+          <w:b w:val="0"/>
+          <w:bCs w:val="0"/>
+          <w:spacing w:val="-8"/>
+        </w:rPr>
+        <w:t xml:space="preserve"> </w:t>
+      </w:r>
+      <w:r>
+        <w:rPr>
+          <w:b w:val="0"/>
+          <w:bCs w:val="0"/>
+        </w:rPr>
+        <w:t>writing</w:t>
+      </w:r>
+      <w:r>
+        <w:rPr>
+          <w:b w:val="0"/>
+          <w:bCs w:val="0"/>
+          <w:spacing w:val="-9"/>
         </w:rPr>
         <w:t xml:space="preserve"> </w:t>
       </w:r>
@@ -1631,660 +2716,52 @@
         <w:rPr>
           <w:b w:val="0"/>
           <w:bCs w:val="0"/>
-          <w:spacing w:val="-7"/>
-        </w:rPr>
-        <w:t xml:space="preserve"> </w:t>
-      </w:r>
-      <w:r>
-        <w:rPr>
-          <w:b w:val="0"/>
-          <w:bCs w:val="0"/>
-        </w:rPr>
-        <w:t>switching</w:t>
-      </w:r>
-      <w:r>
-        <w:rPr>
-          <w:b w:val="0"/>
-          <w:bCs w:val="0"/>
-          <w:spacing w:val="-7"/>
-        </w:rPr>
-        <w:t xml:space="preserve"> </w:t>
-      </w:r>
-      <w:r>
-        <w:rPr>
-          <w:b w:val="0"/>
-          <w:bCs w:val="0"/>
-        </w:rPr>
-        <w:t>between</w:t>
-      </w:r>
-      <w:r>
-        <w:rPr>
-          <w:b w:val="0"/>
-          <w:bCs w:val="0"/>
-          <w:spacing w:val="-7"/>
-        </w:rPr>
-        <w:t xml:space="preserve"> </w:t>
-      </w:r>
-      <w:r>
-        <w:rPr>
-          <w:b w:val="0"/>
-          <w:bCs w:val="0"/>
-        </w:rPr>
-        <w:t>them</w:t>
-      </w:r>
-      <w:r>
-        <w:rPr>
-          <w:b w:val="0"/>
-          <w:bCs w:val="0"/>
-          <w:spacing w:val="-7"/>
-        </w:rPr>
-        <w:t xml:space="preserve"> </w:t>
-      </w:r>
-      <w:r>
-        <w:rPr>
-          <w:b w:val="0"/>
-          <w:bCs w:val="0"/>
-        </w:rPr>
-        <w:t>drives</w:t>
-      </w:r>
-      <w:r>
-        <w:rPr>
-          <w:b w:val="0"/>
-          <w:bCs w:val="0"/>
-          <w:spacing w:val="-7"/>
-        </w:rPr>
-        <w:t xml:space="preserve"> </w:t>
-      </w:r>
-      <w:r>
-        <w:rPr>
-          <w:b w:val="0"/>
-          <w:bCs w:val="0"/>
-        </w:rPr>
-        <w:t>the</w:t>
-      </w:r>
-      <w:r>
-        <w:rPr>
-          <w:b w:val="0"/>
-          <w:bCs w:val="0"/>
-          <w:spacing w:val="-7"/>
-        </w:rPr>
-        <w:t xml:space="preserve"> </w:t>
-      </w:r>
-      <w:r>
-        <w:rPr>
-          <w:b w:val="0"/>
-          <w:bCs w:val="0"/>
-        </w:rPr>
-        <w:t>Warburg</w:t>
-      </w:r>
-      <w:r>
-        <w:rPr>
-          <w:b w:val="0"/>
-          <w:bCs w:val="0"/>
-          <w:spacing w:val="-7"/>
-        </w:rPr>
-        <w:t xml:space="preserve"> </w:t>
-      </w:r>
-      <w:r>
-        <w:rPr>
-          <w:b w:val="0"/>
-          <w:bCs w:val="0"/>
-        </w:rPr>
-        <w:t>effect,</w:t>
-      </w:r>
-      <w:r>
-        <w:rPr>
-          <w:b w:val="0"/>
-          <w:bCs w:val="0"/>
-          <w:spacing w:val="-7"/>
-        </w:rPr>
-        <w:t xml:space="preserve"> </w:t>
-      </w:r>
-      <w:r>
-        <w:rPr>
-          <w:b w:val="0"/>
-          <w:bCs w:val="0"/>
-        </w:rPr>
-        <w:t>this</w:t>
-      </w:r>
-      <w:r>
-        <w:rPr>
-          <w:b w:val="0"/>
-          <w:bCs w:val="0"/>
-          <w:spacing w:val="-7"/>
-        </w:rPr>
-        <w:t xml:space="preserve"> </w:t>
-      </w:r>
-      <w:r>
-        <w:rPr>
-          <w:b w:val="0"/>
-          <w:bCs w:val="0"/>
-        </w:rPr>
-        <w:t>splicing</w:t>
-      </w:r>
-      <w:r>
-        <w:rPr>
-          <w:b w:val="0"/>
-          <w:bCs w:val="0"/>
-          <w:spacing w:val="-7"/>
-        </w:rPr>
-        <w:t xml:space="preserve"> </w:t>
-      </w:r>
-      <w:r>
-        <w:rPr>
-          <w:b w:val="0"/>
-          <w:bCs w:val="0"/>
-        </w:rPr>
-        <w:t>event</w:t>
-      </w:r>
-      <w:r>
-        <w:rPr>
-          <w:b w:val="0"/>
-          <w:bCs w:val="0"/>
-          <w:spacing w:val="-7"/>
-        </w:rPr>
-        <w:t xml:space="preserve"> </w:t>
-      </w:r>
-      <w:r>
-        <w:rPr>
-          <w:b w:val="0"/>
-          <w:bCs w:val="0"/>
-        </w:rPr>
-        <w:t>is</w:t>
-      </w:r>
-      <w:r>
-        <w:rPr>
-          <w:b w:val="0"/>
-          <w:bCs w:val="0"/>
-          <w:spacing w:val="-7"/>
-        </w:rPr>
-        <w:t xml:space="preserve"> </w:t>
-      </w:r>
-      <w:r>
-        <w:rPr>
-          <w:b w:val="0"/>
-          <w:bCs w:val="0"/>
-        </w:rPr>
-        <w:t>a</w:t>
-      </w:r>
-      <w:r>
-        <w:rPr>
-          <w:b w:val="0"/>
-          <w:bCs w:val="0"/>
-          <w:spacing w:val="-7"/>
-        </w:rPr>
-        <w:t xml:space="preserve"> </w:t>
-      </w:r>
-      <w:r>
-        <w:rPr>
-          <w:b w:val="0"/>
-          <w:bCs w:val="0"/>
-        </w:rPr>
-        <w:t xml:space="preserve">target for cancer therapies. </w:t>
-      </w:r>
-      <w:r>
-        <w:rPr>
-          <w:b w:val="0"/>
-          <w:bCs w:val="0"/>
-        </w:rPr>
-        <w:t>PKM</w:t>
-      </w:r>
-      <w:r>
-        <w:rPr>
-          <w:b w:val="0"/>
-          <w:bCs w:val="0"/>
-          <w:spacing w:val="-8"/>
-        </w:rPr>
-        <w:t xml:space="preserve"> </w:t>
-      </w:r>
-      <w:r>
-        <w:rPr>
-          <w:b w:val="0"/>
-          <w:bCs w:val="0"/>
-        </w:rPr>
-        <w:t>mutually exclusive exon</w:t>
-      </w:r>
-      <w:r>
-        <w:rPr>
-          <w:b w:val="0"/>
-          <w:bCs w:val="0"/>
-          <w:spacing w:val="-8"/>
-        </w:rPr>
-        <w:t xml:space="preserve"> </w:t>
-      </w:r>
-      <w:r>
-        <w:rPr>
-          <w:b w:val="0"/>
-          <w:bCs w:val="0"/>
-        </w:rPr>
-        <w:t>splicing</w:t>
-      </w:r>
-      <w:r>
-        <w:rPr>
-          <w:b w:val="0"/>
-          <w:bCs w:val="0"/>
-          <w:spacing w:val="-8"/>
-        </w:rPr>
-        <w:t xml:space="preserve"> </w:t>
-      </w:r>
-      <w:r>
-        <w:rPr>
-          <w:b w:val="0"/>
-          <w:bCs w:val="0"/>
-        </w:rPr>
-        <w:t>causes</w:t>
-      </w:r>
-      <w:r>
-        <w:rPr>
-          <w:b w:val="0"/>
-          <w:bCs w:val="0"/>
-          <w:spacing w:val="-8"/>
-        </w:rPr>
-        <w:t xml:space="preserve"> </w:t>
-      </w:r>
-      <w:r>
-        <w:rPr>
-          <w:b w:val="0"/>
-          <w:bCs w:val="0"/>
-        </w:rPr>
-        <w:t>a</w:t>
-      </w:r>
-      <w:r>
-        <w:rPr>
-          <w:b w:val="0"/>
-          <w:bCs w:val="0"/>
-          <w:spacing w:val="-8"/>
-        </w:rPr>
-        <w:t xml:space="preserve"> </w:t>
-      </w:r>
-      <w:r>
-        <w:rPr>
-          <w:b w:val="0"/>
-          <w:bCs w:val="0"/>
-        </w:rPr>
-        <w:t>shift from respiration to fermentation that is a driver of cancer. I will use LR-MPSAs to identify motifs that are</w:t>
-      </w:r>
-      <w:r>
-        <w:rPr>
-          <w:b w:val="0"/>
-          <w:bCs w:val="0"/>
-        </w:rPr>
-        <w:t xml:space="preserve"> </w:t>
-      </w:r>
-      <w:r>
-        <w:rPr>
-          <w:b w:val="0"/>
-          <w:bCs w:val="0"/>
-        </w:rPr>
-        <w:t>important</w:t>
-      </w:r>
-      <w:r>
-        <w:rPr>
-          <w:b w:val="0"/>
-          <w:bCs w:val="0"/>
-          <w:spacing w:val="-8"/>
-        </w:rPr>
-        <w:t xml:space="preserve"> </w:t>
-      </w:r>
-      <w:r>
-        <w:rPr>
-          <w:b w:val="0"/>
-          <w:bCs w:val="0"/>
-        </w:rPr>
-        <w:t>for</w:t>
-      </w:r>
-      <w:r>
-        <w:rPr>
-          <w:b w:val="0"/>
-          <w:bCs w:val="0"/>
-          <w:spacing w:val="-7"/>
-        </w:rPr>
-        <w:t xml:space="preserve"> </w:t>
-      </w:r>
-      <w:r>
-        <w:rPr>
-          <w:b w:val="0"/>
-          <w:bCs w:val="0"/>
-        </w:rPr>
-        <w:t>maintaining</w:t>
-      </w:r>
-      <w:r>
-        <w:rPr>
-          <w:b w:val="0"/>
-          <w:bCs w:val="0"/>
-          <w:spacing w:val="-7"/>
-        </w:rPr>
-        <w:t xml:space="preserve"> </w:t>
-      </w:r>
-      <w:r>
-        <w:rPr>
-          <w:b w:val="0"/>
-          <w:bCs w:val="0"/>
-        </w:rPr>
-        <w:t>mutual</w:t>
-      </w:r>
-      <w:r>
-        <w:rPr>
-          <w:b w:val="0"/>
-          <w:bCs w:val="0"/>
-          <w:spacing w:val="-7"/>
-        </w:rPr>
-        <w:t xml:space="preserve"> </w:t>
-      </w:r>
-      <w:r>
-        <w:rPr>
-          <w:b w:val="0"/>
-          <w:bCs w:val="0"/>
-        </w:rPr>
-        <w:t>exclusivity</w:t>
-      </w:r>
-      <w:r>
-        <w:rPr>
-          <w:b w:val="0"/>
-          <w:bCs w:val="0"/>
-          <w:spacing w:val="-8"/>
-        </w:rPr>
-        <w:t xml:space="preserve"> </w:t>
-      </w:r>
-      <w:r>
-        <w:rPr>
-          <w:b w:val="0"/>
-          <w:bCs w:val="0"/>
-        </w:rPr>
-        <w:t>in</w:t>
-      </w:r>
-      <w:r>
-        <w:rPr>
-          <w:b w:val="0"/>
-          <w:bCs w:val="0"/>
-          <w:spacing w:val="-7"/>
-        </w:rPr>
-        <w:t xml:space="preserve"> </w:t>
-      </w:r>
-      <w:r>
-        <w:rPr>
-          <w:b w:val="0"/>
-          <w:bCs w:val="0"/>
-        </w:rPr>
-        <w:t>PKM</w:t>
-      </w:r>
-      <w:r>
-        <w:rPr>
-          <w:b w:val="0"/>
-          <w:bCs w:val="0"/>
-          <w:spacing w:val="-7"/>
-        </w:rPr>
-        <w:t xml:space="preserve"> </w:t>
-      </w:r>
-      <w:r>
-        <w:rPr>
-          <w:b w:val="0"/>
-          <w:bCs w:val="0"/>
-        </w:rPr>
-        <w:t>mutually exclusive exons</w:t>
-      </w:r>
-      <w:r>
-        <w:rPr>
-          <w:b w:val="0"/>
-          <w:bCs w:val="0"/>
-          <w:spacing w:val="-7"/>
-        </w:rPr>
-        <w:t xml:space="preserve"> </w:t>
-      </w:r>
-      <w:r>
-        <w:rPr>
-          <w:b w:val="0"/>
-          <w:bCs w:val="0"/>
-        </w:rPr>
-        <w:t>by</w:t>
-      </w:r>
-      <w:r>
-        <w:rPr>
-          <w:b w:val="0"/>
-          <w:bCs w:val="0"/>
-          <w:spacing w:val="-8"/>
-        </w:rPr>
-        <w:t xml:space="preserve"> </w:t>
-      </w:r>
-      <w:r>
-        <w:rPr>
-          <w:b w:val="0"/>
-          <w:bCs w:val="0"/>
-        </w:rPr>
-        <w:t>identifying</w:t>
-      </w:r>
-      <w:r>
-        <w:rPr>
-          <w:b w:val="0"/>
-          <w:bCs w:val="0"/>
-          <w:spacing w:val="-7"/>
-        </w:rPr>
-        <w:t xml:space="preserve"> </w:t>
-      </w:r>
-      <w:r>
-        <w:rPr>
-          <w:b w:val="0"/>
-          <w:bCs w:val="0"/>
-        </w:rPr>
-        <w:t>mutants</w:t>
-      </w:r>
-      <w:r>
-        <w:rPr>
-          <w:b w:val="0"/>
-          <w:bCs w:val="0"/>
-          <w:spacing w:val="-7"/>
-        </w:rPr>
-        <w:t xml:space="preserve"> </w:t>
-      </w:r>
-      <w:r>
-        <w:rPr>
-          <w:b w:val="0"/>
-          <w:bCs w:val="0"/>
-        </w:rPr>
-        <w:t>that</w:t>
-      </w:r>
-      <w:r>
-        <w:rPr>
-          <w:b w:val="0"/>
-          <w:bCs w:val="0"/>
-          <w:spacing w:val="-7"/>
-        </w:rPr>
-        <w:t xml:space="preserve"> </w:t>
-      </w:r>
-      <w:r>
-        <w:rPr>
-          <w:b w:val="0"/>
-          <w:bCs w:val="0"/>
-        </w:rPr>
-        <w:t>deviate</w:t>
-      </w:r>
-      <w:r>
-        <w:rPr>
-          <w:b w:val="0"/>
-          <w:bCs w:val="0"/>
-          <w:spacing w:val="-7"/>
-        </w:rPr>
-        <w:t xml:space="preserve"> </w:t>
-      </w:r>
-      <w:r>
-        <w:rPr>
-          <w:b w:val="0"/>
-          <w:bCs w:val="0"/>
-        </w:rPr>
-        <w:t>from</w:t>
-      </w:r>
-      <w:r>
-        <w:rPr>
-          <w:b w:val="0"/>
-          <w:bCs w:val="0"/>
-          <w:spacing w:val="-8"/>
-        </w:rPr>
-        <w:t xml:space="preserve"> </w:t>
-      </w:r>
-      <w:r>
-        <w:rPr>
-          <w:b w:val="0"/>
-          <w:bCs w:val="0"/>
-          <w:spacing w:val="-5"/>
-        </w:rPr>
-        <w:t>mutually exclusive exon</w:t>
-      </w:r>
-      <w:r>
-        <w:rPr>
-          <w:b w:val="0"/>
-          <w:bCs w:val="0"/>
-          <w:spacing w:val="-5"/>
-        </w:rPr>
-        <w:t xml:space="preserve"> </w:t>
-      </w:r>
-      <w:r>
-        <w:rPr>
-          <w:b w:val="0"/>
-          <w:bCs w:val="0"/>
-        </w:rPr>
-        <w:t>behavior. I</w:t>
-      </w:r>
-      <w:r>
-        <w:rPr>
-          <w:b w:val="0"/>
-          <w:bCs w:val="0"/>
-          <w:spacing w:val="-10"/>
-        </w:rPr>
-        <w:t xml:space="preserve"> </w:t>
-      </w:r>
-      <w:r>
-        <w:rPr>
-          <w:b w:val="0"/>
-          <w:bCs w:val="0"/>
-        </w:rPr>
-        <w:lastRenderedPageBreak/>
-        <w:t>will</w:t>
-      </w:r>
-      <w:r>
-        <w:rPr>
-          <w:b w:val="0"/>
-          <w:bCs w:val="0"/>
-          <w:spacing w:val="-10"/>
-        </w:rPr>
-        <w:t xml:space="preserve"> </w:t>
-      </w:r>
-      <w:r>
-        <w:rPr>
-          <w:b w:val="0"/>
-          <w:bCs w:val="0"/>
-        </w:rPr>
-        <w:t>verify</w:t>
-      </w:r>
-      <w:r>
-        <w:rPr>
-          <w:b w:val="0"/>
-          <w:bCs w:val="0"/>
-          <w:spacing w:val="-10"/>
-        </w:rPr>
-        <w:t xml:space="preserve"> </w:t>
-      </w:r>
-      <w:r>
-        <w:rPr>
-          <w:b w:val="0"/>
-          <w:bCs w:val="0"/>
-        </w:rPr>
-        <w:t>identified</w:t>
-      </w:r>
-      <w:r>
-        <w:rPr>
-          <w:b w:val="0"/>
-          <w:bCs w:val="0"/>
-          <w:spacing w:val="-10"/>
-        </w:rPr>
-        <w:t xml:space="preserve"> </w:t>
-      </w:r>
-      <w:r>
-        <w:rPr>
-          <w:b w:val="0"/>
-          <w:bCs w:val="0"/>
-        </w:rPr>
-        <w:t>motifs</w:t>
-      </w:r>
-      <w:r>
-        <w:rPr>
-          <w:b w:val="0"/>
-          <w:bCs w:val="0"/>
-          <w:spacing w:val="-10"/>
-        </w:rPr>
-        <w:t xml:space="preserve"> </w:t>
-      </w:r>
-      <w:r>
-        <w:rPr>
-          <w:b w:val="0"/>
-          <w:bCs w:val="0"/>
-        </w:rPr>
-        <w:t>with</w:t>
-      </w:r>
-      <w:r>
-        <w:rPr>
-          <w:b w:val="0"/>
-          <w:bCs w:val="0"/>
-          <w:spacing w:val="-10"/>
-        </w:rPr>
-        <w:t xml:space="preserve"> </w:t>
-      </w:r>
-      <w:r>
-        <w:rPr>
-          <w:b w:val="0"/>
-          <w:bCs w:val="0"/>
-        </w:rPr>
-        <w:t>anti-sense</w:t>
-      </w:r>
-      <w:r>
-        <w:rPr>
-          <w:b w:val="0"/>
-          <w:bCs w:val="0"/>
-          <w:spacing w:val="-10"/>
-        </w:rPr>
-        <w:t xml:space="preserve"> </w:t>
-      </w:r>
-      <w:r>
-        <w:rPr>
-          <w:b w:val="0"/>
-          <w:bCs w:val="0"/>
-        </w:rPr>
-        <w:t>oligo</w:t>
-      </w:r>
-      <w:r>
-        <w:rPr>
-          <w:b w:val="0"/>
-          <w:bCs w:val="0"/>
-          <w:spacing w:val="-10"/>
-        </w:rPr>
-        <w:t xml:space="preserve"> </w:t>
-      </w:r>
-      <w:r>
-        <w:rPr>
-          <w:b w:val="0"/>
-          <w:bCs w:val="0"/>
-        </w:rPr>
-        <w:t>based</w:t>
-      </w:r>
-      <w:r>
-        <w:rPr>
-          <w:b w:val="0"/>
-          <w:bCs w:val="0"/>
-          <w:spacing w:val="-10"/>
-        </w:rPr>
-        <w:t xml:space="preserve"> </w:t>
-      </w:r>
-      <w:r>
-        <w:rPr>
-          <w:b w:val="0"/>
-          <w:bCs w:val="0"/>
-        </w:rPr>
-        <w:t>blocking</w:t>
-      </w:r>
-      <w:r>
-        <w:rPr>
-          <w:b w:val="0"/>
-          <w:bCs w:val="0"/>
-          <w:spacing w:val="-10"/>
+          <w:spacing w:val="-9"/>
+        </w:rPr>
+        <w:t xml:space="preserve"> </w:t>
+      </w:r>
+      <w:r>
+        <w:rPr>
+          <w:b w:val="0"/>
+          <w:bCs w:val="0"/>
+        </w:rPr>
+        <w:t>professional</w:t>
+      </w:r>
+      <w:r>
+        <w:rPr>
+          <w:b w:val="0"/>
+          <w:bCs w:val="0"/>
+          <w:spacing w:val="-9"/>
+        </w:rPr>
+        <w:t xml:space="preserve"> </w:t>
+      </w:r>
+      <w:r>
+        <w:rPr>
+          <w:b w:val="0"/>
+          <w:bCs w:val="0"/>
+        </w:rPr>
+        <w:t>development</w:t>
+      </w:r>
+      <w:r>
+        <w:rPr>
+          <w:b w:val="0"/>
+          <w:bCs w:val="0"/>
+          <w:spacing w:val="-9"/>
+        </w:rPr>
+        <w:t xml:space="preserve"> </w:t>
+      </w:r>
+      <w:r>
+        <w:rPr>
+          <w:b w:val="0"/>
+          <w:bCs w:val="0"/>
+        </w:rPr>
+        <w:t>courses,</w:t>
+      </w:r>
+      <w:r>
+        <w:rPr>
+          <w:b w:val="0"/>
+          <w:bCs w:val="0"/>
+          <w:spacing w:val="-9"/>
         </w:rPr>
         <w:t xml:space="preserve"> </w:t>
       </w:r>
@@ -2299,995 +2776,60 @@
         <w:rPr>
           <w:b w:val="0"/>
           <w:bCs w:val="0"/>
-          <w:spacing w:val="-10"/>
-        </w:rPr>
-        <w:t xml:space="preserve"> </w:t>
-      </w:r>
-      <w:r>
-        <w:rPr>
-          <w:b w:val="0"/>
-          <w:bCs w:val="0"/>
-        </w:rPr>
-        <w:t>low</w:t>
-      </w:r>
-      <w:r>
-        <w:rPr>
-          <w:b w:val="0"/>
-          <w:bCs w:val="0"/>
-          <w:spacing w:val="-10"/>
-        </w:rPr>
-        <w:t xml:space="preserve"> </w:t>
-      </w:r>
-      <w:r>
-        <w:rPr>
-          <w:b w:val="0"/>
-          <w:bCs w:val="0"/>
-        </w:rPr>
-        <w:t>throughput</w:t>
-      </w:r>
-      <w:r>
-        <w:rPr>
-          <w:b w:val="0"/>
-          <w:bCs w:val="0"/>
-          <w:spacing w:val="-10"/>
-        </w:rPr>
-        <w:t xml:space="preserve"> </w:t>
-      </w:r>
-      <w:r>
-        <w:rPr>
-          <w:b w:val="0"/>
-          <w:bCs w:val="0"/>
-        </w:rPr>
-        <w:t>experiments, then model their behavior.</w:t>
-      </w:r>
-    </w:p>
-    <w:p>
-      <w:pPr>
-        <w:pStyle w:val="BodyText"/>
-        <w:adjustRightInd w:val="0"/>
-        <w:snapToGrid w:val="0"/>
-        <w:spacing w:before="0" w:after="120"/>
-        <w:ind w:left="0"/>
-      </w:pPr>
-      <w:r>
-        <w:t>I</w:t>
-      </w:r>
-      <w:r>
-        <w:rPr>
-          <w:spacing w:val="-5"/>
-        </w:rPr>
-        <w:t xml:space="preserve"> </w:t>
-      </w:r>
-      <w:r>
-        <w:t>am</w:t>
-      </w:r>
-      <w:r>
-        <w:rPr>
-          <w:spacing w:val="-5"/>
-        </w:rPr>
-        <w:t xml:space="preserve"> </w:t>
-      </w:r>
-      <w:r>
-        <w:t>interested</w:t>
-      </w:r>
-      <w:r>
-        <w:rPr>
-          <w:spacing w:val="-5"/>
-        </w:rPr>
-        <w:t xml:space="preserve"> </w:t>
-      </w:r>
-      <w:r>
-        <w:t>in</w:t>
-      </w:r>
-      <w:r>
-        <w:rPr>
-          <w:spacing w:val="-5"/>
-        </w:rPr>
-        <w:t xml:space="preserve"> </w:t>
-      </w:r>
-      <w:r>
-        <w:t>massively</w:t>
-      </w:r>
-      <w:r>
-        <w:rPr>
-          <w:spacing w:val="-5"/>
-        </w:rPr>
-        <w:t xml:space="preserve"> </w:t>
-      </w:r>
-      <w:r>
-        <w:t>parallel</w:t>
-      </w:r>
-      <w:r>
-        <w:rPr>
-          <w:spacing w:val="-5"/>
-        </w:rPr>
-        <w:t xml:space="preserve"> </w:t>
-      </w:r>
-      <w:r>
-        <w:t>experimental</w:t>
-      </w:r>
-      <w:r>
-        <w:rPr>
-          <w:spacing w:val="-5"/>
-        </w:rPr>
-        <w:t xml:space="preserve"> </w:t>
-      </w:r>
-      <w:r>
-        <w:t>and</w:t>
-      </w:r>
-      <w:r>
-        <w:rPr>
-          <w:spacing w:val="-5"/>
-        </w:rPr>
-        <w:t xml:space="preserve"> </w:t>
-      </w:r>
-      <w:r>
-        <w:t>computational</w:t>
-      </w:r>
-      <w:r>
-        <w:rPr>
-          <w:spacing w:val="-5"/>
-        </w:rPr>
-        <w:t xml:space="preserve"> </w:t>
-      </w:r>
-      <w:r>
-        <w:t>methods</w:t>
-      </w:r>
-      <w:r>
-        <w:rPr>
-          <w:spacing w:val="-5"/>
-        </w:rPr>
-        <w:t xml:space="preserve"> </w:t>
-      </w:r>
-      <w:r>
-        <w:t>to</w:t>
-      </w:r>
-      <w:r>
-        <w:rPr>
-          <w:spacing w:val="-5"/>
-        </w:rPr>
-        <w:t xml:space="preserve"> </w:t>
-      </w:r>
-      <w:r>
-        <w:t>ask</w:t>
-      </w:r>
-      <w:r>
-        <w:rPr>
-          <w:spacing w:val="-5"/>
-        </w:rPr>
-        <w:t xml:space="preserve"> </w:t>
-      </w:r>
-      <w:r>
-        <w:t>biological questions. In</w:t>
-      </w:r>
-      <w:r>
-        <w:rPr>
-          <w:spacing w:val="-10"/>
-        </w:rPr>
-        <w:t xml:space="preserve"> </w:t>
-      </w:r>
-      <w:r>
+          <w:spacing w:val="-9"/>
+        </w:rPr>
+        <w:t xml:space="preserve"> </w:t>
+      </w:r>
+      <w:r>
+        <w:rPr>
+          <w:b w:val="0"/>
+          <w:bCs w:val="0"/>
+        </w:rPr>
+        <w:t>hone</w:t>
+      </w:r>
+      <w:r>
+        <w:rPr>
+          <w:b w:val="0"/>
+          <w:bCs w:val="0"/>
+          <w:spacing w:val="-9"/>
+        </w:rPr>
+        <w:t xml:space="preserve"> </w:t>
+      </w:r>
+      <w:r>
+        <w:rPr>
+          <w:b w:val="0"/>
+          <w:bCs w:val="0"/>
+        </w:rPr>
         <w:t>my</w:t>
       </w:r>
       <w:r>
         <w:rPr>
-          <w:spacing w:val="-10"/>
-        </w:rPr>
-        <w:t xml:space="preserve"> </w:t>
-      </w:r>
-      <w:r>
-        <w:t>doctorate,</w:t>
-      </w:r>
-      <w:r>
-        <w:rPr>
-          <w:spacing w:val="-10"/>
-        </w:rPr>
-        <w:t xml:space="preserve"> </w:t>
-      </w:r>
-      <w:r>
-        <w:t>I</w:t>
-      </w:r>
-      <w:r>
-        <w:rPr>
-          <w:spacing w:val="-10"/>
-        </w:rPr>
-        <w:t xml:space="preserve"> </w:t>
-      </w:r>
-      <w:r>
-        <w:t>applied</w:t>
-      </w:r>
-      <w:r>
-        <w:rPr>
-          <w:spacing w:val="-10"/>
-        </w:rPr>
-        <w:t xml:space="preserve"> </w:t>
-      </w:r>
-      <w:r>
-        <w:t>these</w:t>
-      </w:r>
-      <w:r>
-        <w:rPr>
-          <w:spacing w:val="-10"/>
-        </w:rPr>
-        <w:t xml:space="preserve"> </w:t>
-      </w:r>
-      <w:r>
-        <w:t>lenses</w:t>
-      </w:r>
-      <w:r>
-        <w:rPr>
-          <w:spacing w:val="-10"/>
-        </w:rPr>
-        <w:t xml:space="preserve"> </w:t>
-      </w:r>
-      <w:r>
-        <w:t>to</w:t>
-      </w:r>
-      <w:r>
-        <w:rPr>
-          <w:spacing w:val="-10"/>
-        </w:rPr>
-        <w:t xml:space="preserve"> </w:t>
-      </w:r>
-      <w:r>
-        <w:t>microbiology,</w:t>
-      </w:r>
-      <w:r>
-        <w:rPr>
-          <w:spacing w:val="-10"/>
-        </w:rPr>
-        <w:t xml:space="preserve"> </w:t>
-      </w:r>
-      <w:r>
-        <w:t>protein</w:t>
-      </w:r>
-      <w:r>
-        <w:rPr>
-          <w:spacing w:val="-10"/>
-        </w:rPr>
-        <w:t xml:space="preserve"> </w:t>
-      </w:r>
-      <w:r>
-        <w:t>engineering,</w:t>
-      </w:r>
-      <w:r>
-        <w:rPr>
-          <w:spacing w:val="-10"/>
-        </w:rPr>
-        <w:t xml:space="preserve"> </w:t>
-      </w:r>
-      <w:r>
-        <w:t>and</w:t>
-      </w:r>
-      <w:r>
-        <w:rPr>
-          <w:spacing w:val="-10"/>
-        </w:rPr>
-        <w:t xml:space="preserve"> </w:t>
-      </w:r>
-      <w:r>
-        <w:t>CRISPR</w:t>
-      </w:r>
-      <w:r>
-        <w:rPr>
-          <w:spacing w:val="-10"/>
-        </w:rPr>
-        <w:t xml:space="preserve"> </w:t>
-      </w:r>
-      <w:r>
-        <w:t>tool development. Splicing</w:t>
-      </w:r>
-      <w:r>
-        <w:rPr>
+          <w:b w:val="0"/>
+          <w:bCs w:val="0"/>
           <w:spacing w:val="-9"/>
         </w:rPr>
         <w:t xml:space="preserve"> </w:t>
       </w:r>
       <w:r>
-        <w:t>is</w:t>
-      </w:r>
-      <w:r>
-        <w:rPr>
+        <w:rPr>
+          <w:b w:val="0"/>
+          <w:bCs w:val="0"/>
+        </w:rPr>
+        <w:t>skill</w:t>
+      </w:r>
+      <w:r>
+        <w:rPr>
+          <w:b w:val="0"/>
+          <w:bCs w:val="0"/>
           <w:spacing w:val="-9"/>
         </w:rPr>
         <w:t xml:space="preserve"> </w:t>
       </w:r>
       <w:r>
-        <w:t>perfectly</w:t>
-      </w:r>
-      <w:r>
-        <w:rPr>
-          <w:spacing w:val="-9"/>
-        </w:rPr>
-        <w:t xml:space="preserve"> </w:t>
-      </w:r>
-      <w:r>
-        <w:t>suited</w:t>
-      </w:r>
-      <w:r>
-        <w:rPr>
-          <w:spacing w:val="-9"/>
-        </w:rPr>
-        <w:t xml:space="preserve"> </w:t>
-      </w:r>
-      <w:r>
-        <w:t>to</w:t>
-      </w:r>
-      <w:r>
-        <w:rPr>
-          <w:spacing w:val="-9"/>
-        </w:rPr>
-        <w:t xml:space="preserve"> </w:t>
-      </w:r>
-      <w:r>
-        <w:t>this</w:t>
-      </w:r>
-      <w:r>
-        <w:rPr>
-          <w:spacing w:val="-9"/>
-        </w:rPr>
-        <w:t xml:space="preserve"> </w:t>
-      </w:r>
-      <w:r>
-        <w:t>approach,</w:t>
-      </w:r>
-      <w:r>
-        <w:rPr>
-          <w:spacing w:val="-9"/>
-        </w:rPr>
-        <w:t xml:space="preserve"> </w:t>
-      </w:r>
-      <w:r>
-        <w:t>with</w:t>
-      </w:r>
-      <w:r>
-        <w:rPr>
-          <w:spacing w:val="-9"/>
-        </w:rPr>
-        <w:t xml:space="preserve"> </w:t>
-      </w:r>
-      <w:r>
-        <w:t>complex</w:t>
-      </w:r>
-      <w:r>
-        <w:rPr>
-          <w:spacing w:val="-9"/>
-        </w:rPr>
-        <w:t xml:space="preserve"> </w:t>
-      </w:r>
-      <w:r>
-        <w:t>regulation</w:t>
-      </w:r>
-      <w:r>
-        <w:rPr>
-          <w:spacing w:val="-9"/>
-        </w:rPr>
-        <w:t xml:space="preserve"> </w:t>
-      </w:r>
-      <w:r>
-        <w:t>amenable</w:t>
-      </w:r>
-      <w:r>
-        <w:rPr>
-          <w:spacing w:val="-9"/>
-        </w:rPr>
-        <w:t xml:space="preserve"> </w:t>
-      </w:r>
-      <w:r>
-        <w:t>to</w:t>
-      </w:r>
-      <w:r>
-        <w:rPr>
-          <w:spacing w:val="-9"/>
-        </w:rPr>
-        <w:t xml:space="preserve"> </w:t>
-      </w:r>
-      <w:r>
-        <w:t>MPSAs</w:t>
-      </w:r>
-      <w:r>
-        <w:rPr>
-          <w:spacing w:val="-9"/>
-        </w:rPr>
-        <w:t xml:space="preserve"> </w:t>
-      </w:r>
-      <w:r>
-        <w:t>and quantitative</w:t>
-      </w:r>
-      <w:r>
-        <w:rPr>
-          <w:spacing w:val="-7"/>
-        </w:rPr>
-        <w:t xml:space="preserve"> </w:t>
-      </w:r>
-      <w:r>
-        <w:t>modeling. By</w:t>
-      </w:r>
-      <w:r>
-        <w:rPr>
-          <w:spacing w:val="-7"/>
-        </w:rPr>
-        <w:t xml:space="preserve"> </w:t>
-      </w:r>
-      <w:r>
-        <w:t>applying</w:t>
-      </w:r>
-      <w:r>
-        <w:rPr>
-          <w:spacing w:val="-7"/>
-        </w:rPr>
-        <w:t xml:space="preserve"> </w:t>
-      </w:r>
-      <w:r>
-        <w:t>my</w:t>
-      </w:r>
-      <w:r>
-        <w:rPr>
-          <w:spacing w:val="-7"/>
-        </w:rPr>
-        <w:t xml:space="preserve"> </w:t>
-      </w:r>
-      <w:r>
-        <w:t>skills</w:t>
-      </w:r>
-      <w:r>
-        <w:rPr>
-          <w:spacing w:val="-7"/>
-        </w:rPr>
-        <w:t xml:space="preserve"> </w:t>
-      </w:r>
-      <w:r>
-        <w:t>to</w:t>
-      </w:r>
-      <w:r>
-        <w:rPr>
-          <w:spacing w:val="-7"/>
-        </w:rPr>
-        <w:t xml:space="preserve"> </w:t>
-      </w:r>
-      <w:r>
-        <w:t>splicing,</w:t>
-      </w:r>
-      <w:r>
-        <w:rPr>
-          <w:spacing w:val="-7"/>
-        </w:rPr>
-        <w:t xml:space="preserve"> </w:t>
-      </w:r>
-      <w:r>
-        <w:t>I</w:t>
-      </w:r>
-      <w:r>
-        <w:rPr>
-          <w:spacing w:val="-7"/>
-        </w:rPr>
-        <w:t xml:space="preserve"> </w:t>
-      </w:r>
-      <w:r>
-        <w:t>will</w:t>
-      </w:r>
-      <w:r>
-        <w:rPr>
-          <w:spacing w:val="-7"/>
-        </w:rPr>
-        <w:t xml:space="preserve"> </w:t>
-      </w:r>
-      <w:r>
-        <w:t>learn</w:t>
-      </w:r>
-      <w:r>
-        <w:rPr>
-          <w:spacing w:val="-7"/>
-        </w:rPr>
-        <w:t xml:space="preserve"> </w:t>
-      </w:r>
-      <w:r>
-        <w:t>new</w:t>
-      </w:r>
-      <w:r>
-        <w:rPr>
-          <w:spacing w:val="-7"/>
-        </w:rPr>
-        <w:t xml:space="preserve"> </w:t>
-      </w:r>
-      <w:r>
-        <w:t>applications</w:t>
-      </w:r>
-      <w:r>
-        <w:rPr>
-          <w:spacing w:val="-7"/>
-        </w:rPr>
-        <w:t xml:space="preserve"> </w:t>
-      </w:r>
-      <w:r>
-        <w:t>of</w:t>
-      </w:r>
-      <w:r>
-        <w:rPr>
-          <w:spacing w:val="-7"/>
-        </w:rPr>
-        <w:t xml:space="preserve"> </w:t>
-      </w:r>
-      <w:r>
-        <w:t>these</w:t>
-      </w:r>
-      <w:r>
-        <w:rPr>
-          <w:spacing w:val="-7"/>
-        </w:rPr>
-        <w:t xml:space="preserve"> </w:t>
-      </w:r>
-      <w:r>
-        <w:t>techniques</w:t>
-      </w:r>
-      <w:r>
-        <w:rPr>
-          <w:spacing w:val="-7"/>
-        </w:rPr>
-        <w:t xml:space="preserve"> </w:t>
-      </w:r>
-      <w:r>
-        <w:t>in</w:t>
-      </w:r>
-      <w:r>
-        <w:rPr>
-          <w:spacing w:val="-7"/>
-        </w:rPr>
-        <w:t xml:space="preserve"> </w:t>
-      </w:r>
-      <w:r>
-        <w:t>a field with deep fundamental and applied questions. This will provide skills I need to begin my own independent</w:t>
-      </w:r>
-      <w:r>
-        <w:rPr>
-          <w:spacing w:val="-12"/>
-        </w:rPr>
-        <w:t xml:space="preserve"> </w:t>
-      </w:r>
-      <w:r>
-        <w:t>quantitative</w:t>
-      </w:r>
-      <w:r>
-        <w:rPr>
-          <w:spacing w:val="-11"/>
-        </w:rPr>
-        <w:t xml:space="preserve"> </w:t>
-      </w:r>
-      <w:r>
-        <w:t>biology</w:t>
-      </w:r>
-      <w:r>
-        <w:rPr>
-          <w:spacing w:val="-11"/>
-        </w:rPr>
-        <w:t xml:space="preserve"> </w:t>
-      </w:r>
-      <w:commentRangeStart w:id="4"/>
-      <w:r>
-        <w:rPr>
-          <w:spacing w:val="-4"/>
-        </w:rPr>
-        <w:t>lab.</w:t>
-      </w:r>
-      <w:r>
-        <w:t xml:space="preserve"> Concurrent</w:t>
-      </w:r>
-      <w:r>
-        <w:rPr>
-          <w:spacing w:val="-10"/>
-        </w:rPr>
-        <w:t xml:space="preserve"> </w:t>
-      </w:r>
-      <w:commentRangeEnd w:id="4"/>
-      <w:r>
-        <w:rPr>
-          <w:rStyle w:val="CommentReference"/>
-          <w:sz w:val="22"/>
-          <w:szCs w:val="22"/>
-        </w:rPr>
-        <w:commentReference w:id="4"/>
-      </w:r>
-      <w:r>
-        <w:t>with</w:t>
-      </w:r>
-      <w:r>
-        <w:rPr>
-          <w:spacing w:val="-10"/>
-        </w:rPr>
-        <w:t xml:space="preserve"> </w:t>
-      </w:r>
-      <w:r>
-        <w:t>this</w:t>
-      </w:r>
-      <w:r>
-        <w:rPr>
-          <w:spacing w:val="-10"/>
-        </w:rPr>
-        <w:t xml:space="preserve"> </w:t>
-      </w:r>
-      <w:r>
-        <w:t>research,</w:t>
-      </w:r>
-      <w:r>
-        <w:rPr>
-          <w:spacing w:val="-10"/>
-        </w:rPr>
-        <w:t xml:space="preserve"> </w:t>
-      </w:r>
-      <w:r>
-        <w:t>I</w:t>
-      </w:r>
-      <w:r>
-        <w:rPr>
-          <w:spacing w:val="-10"/>
-        </w:rPr>
-        <w:t xml:space="preserve"> </w:t>
-      </w:r>
-      <w:r>
-        <w:t>propose</w:t>
-      </w:r>
-      <w:r>
-        <w:rPr>
-          <w:spacing w:val="-10"/>
-        </w:rPr>
-        <w:t xml:space="preserve"> </w:t>
-      </w:r>
-      <w:r>
-        <w:t>a</w:t>
-      </w:r>
-      <w:r>
-        <w:rPr>
-          <w:spacing w:val="-10"/>
-        </w:rPr>
-        <w:t xml:space="preserve"> </w:t>
-      </w:r>
-      <w:r>
-        <w:t>directed</w:t>
-      </w:r>
-      <w:r>
-        <w:rPr>
-          <w:spacing w:val="-10"/>
-        </w:rPr>
-        <w:t xml:space="preserve"> </w:t>
-      </w:r>
-      <w:r>
-        <w:t>effort</w:t>
-      </w:r>
-      <w:r>
-        <w:rPr>
-          <w:spacing w:val="-10"/>
-        </w:rPr>
-        <w:t xml:space="preserve"> </w:t>
-      </w:r>
-      <w:r>
-        <w:t>to</w:t>
-      </w:r>
-      <w:r>
-        <w:rPr>
-          <w:spacing w:val="-10"/>
-        </w:rPr>
-        <w:t xml:space="preserve"> </w:t>
-      </w:r>
-      <w:r>
-        <w:t>gain</w:t>
-      </w:r>
-      <w:r>
-        <w:rPr>
-          <w:spacing w:val="-10"/>
-        </w:rPr>
-        <w:t xml:space="preserve"> </w:t>
-      </w:r>
-      <w:r>
-        <w:t>training</w:t>
-      </w:r>
-      <w:r>
-        <w:rPr>
-          <w:spacing w:val="-10"/>
-        </w:rPr>
-        <w:t xml:space="preserve"> </w:t>
-      </w:r>
-      <w:r>
-        <w:t>and</w:t>
-      </w:r>
-      <w:r>
-        <w:rPr>
-          <w:spacing w:val="-10"/>
-        </w:rPr>
-        <w:t xml:space="preserve"> </w:t>
-      </w:r>
-      <w:r>
-        <w:t>mentorship for my future career as an independent scientist. I will attend CSHL</w:t>
-      </w:r>
-      <w:r>
-        <w:rPr>
-          <w:spacing w:val="-5"/>
-        </w:rPr>
-        <w:t xml:space="preserve"> </w:t>
-      </w:r>
-      <w:r>
-        <w:t>meetings and Gordon conferences on</w:t>
-      </w:r>
-      <w:r>
-        <w:t xml:space="preserve"> </w:t>
-      </w:r>
-      <w:r>
-        <w:t>RNA</w:t>
-      </w:r>
-      <w:r>
-        <w:rPr>
-          <w:spacing w:val="-16"/>
-        </w:rPr>
-        <w:t xml:space="preserve"> </w:t>
-      </w:r>
-      <w:r>
-        <w:t>processing</w:t>
-      </w:r>
-      <w:r>
-        <w:rPr>
-          <w:spacing w:val="-8"/>
-        </w:rPr>
-        <w:t xml:space="preserve"> </w:t>
-      </w:r>
-      <w:r>
-        <w:t>and</w:t>
-      </w:r>
-      <w:r>
-        <w:rPr>
-          <w:spacing w:val="-7"/>
-        </w:rPr>
-        <w:t xml:space="preserve"> </w:t>
-      </w:r>
-      <w:r>
-        <w:t>quantitative</w:t>
-      </w:r>
-      <w:r>
-        <w:rPr>
-          <w:spacing w:val="-7"/>
-        </w:rPr>
-        <w:t xml:space="preserve"> </w:t>
-      </w:r>
-      <w:r>
-        <w:t>methods,</w:t>
-      </w:r>
-      <w:r>
-        <w:rPr>
-          <w:spacing w:val="-7"/>
-        </w:rPr>
-        <w:t xml:space="preserve"> </w:t>
-      </w:r>
-      <w:r>
-        <w:t>attend</w:t>
-      </w:r>
-      <w:r>
-        <w:rPr>
-          <w:spacing w:val="-7"/>
-        </w:rPr>
-        <w:t xml:space="preserve"> </w:t>
-      </w:r>
-      <w:r>
-        <w:t>lab</w:t>
-      </w:r>
-      <w:r>
-        <w:rPr>
-          <w:spacing w:val="-7"/>
-        </w:rPr>
-        <w:t xml:space="preserve"> </w:t>
-      </w:r>
-      <w:r>
-        <w:t>meetings</w:t>
-      </w:r>
-      <w:r>
-        <w:rPr>
-          <w:spacing w:val="-7"/>
-        </w:rPr>
-        <w:t xml:space="preserve"> </w:t>
-      </w:r>
-      <w:r>
-        <w:t>and</w:t>
-      </w:r>
-      <w:r>
-        <w:rPr>
-          <w:spacing w:val="-7"/>
-        </w:rPr>
-        <w:t xml:space="preserve"> </w:t>
-      </w:r>
-      <w:r>
-        <w:t>journal</w:t>
-      </w:r>
-      <w:r>
-        <w:rPr>
-          <w:spacing w:val="-7"/>
-        </w:rPr>
-        <w:t xml:space="preserve"> </w:t>
-      </w:r>
-      <w:r>
-        <w:t>clubs</w:t>
-      </w:r>
-      <w:r>
-        <w:rPr>
-          <w:spacing w:val="-7"/>
-        </w:rPr>
-        <w:t xml:space="preserve"> </w:t>
-      </w:r>
-      <w:r>
-        <w:t>in</w:t>
-      </w:r>
-      <w:r>
-        <w:rPr>
-          <w:spacing w:val="-7"/>
-        </w:rPr>
-        <w:t xml:space="preserve"> </w:t>
-      </w:r>
-      <w:r>
-        <w:t>the</w:t>
-      </w:r>
-      <w:r>
-        <w:rPr>
-          <w:spacing w:val="-7"/>
-        </w:rPr>
-        <w:t xml:space="preserve"> </w:t>
-      </w:r>
-      <w:r>
-        <w:t>Kinney,</w:t>
-      </w:r>
-      <w:r>
-        <w:rPr>
-          <w:spacing w:val="-7"/>
-        </w:rPr>
-        <w:t xml:space="preserve"> </w:t>
-      </w:r>
-      <w:proofErr w:type="spellStart"/>
-      <w:r>
-        <w:t>Krainer</w:t>
-      </w:r>
-      <w:proofErr w:type="spellEnd"/>
-      <w:r>
-        <w:t>,</w:t>
-      </w:r>
-      <w:r>
-        <w:rPr>
-          <w:spacing w:val="-7"/>
-        </w:rPr>
-        <w:t xml:space="preserve"> </w:t>
-      </w:r>
-      <w:r>
-        <w:t>Koo and</w:t>
-      </w:r>
-      <w:r>
-        <w:rPr>
-          <w:spacing w:val="-9"/>
-        </w:rPr>
-        <w:t xml:space="preserve"> </w:t>
-      </w:r>
-      <w:proofErr w:type="spellStart"/>
-      <w:r>
-        <w:t>McCandlish</w:t>
-      </w:r>
-      <w:proofErr w:type="spellEnd"/>
-      <w:r>
-        <w:rPr>
-          <w:spacing w:val="-9"/>
-        </w:rPr>
-        <w:t xml:space="preserve"> </w:t>
-      </w:r>
-      <w:r>
-        <w:t>labs,</w:t>
-      </w:r>
-      <w:r>
-        <w:rPr>
-          <w:spacing w:val="-9"/>
-        </w:rPr>
-        <w:t xml:space="preserve"> </w:t>
-      </w:r>
-      <w:r>
-        <w:t>attend</w:t>
-      </w:r>
-      <w:r>
-        <w:rPr>
-          <w:spacing w:val="-9"/>
-        </w:rPr>
-        <w:t xml:space="preserve"> </w:t>
-      </w:r>
-      <w:r>
-        <w:t>CSHL</w:t>
-      </w:r>
-      <w:r>
-        <w:rPr>
-          <w:spacing w:val="-16"/>
-        </w:rPr>
-        <w:t xml:space="preserve"> </w:t>
-      </w:r>
-      <w:r>
-        <w:t>grant</w:t>
-      </w:r>
-      <w:r>
-        <w:rPr>
-          <w:spacing w:val="-8"/>
-        </w:rPr>
-        <w:t xml:space="preserve"> </w:t>
-      </w:r>
-      <w:r>
-        <w:t>writing</w:t>
-      </w:r>
-      <w:r>
-        <w:rPr>
-          <w:spacing w:val="-9"/>
-        </w:rPr>
-        <w:t xml:space="preserve"> </w:t>
-      </w:r>
-      <w:r>
-        <w:t>and</w:t>
-      </w:r>
-      <w:r>
-        <w:rPr>
-          <w:spacing w:val="-9"/>
-        </w:rPr>
-        <w:t xml:space="preserve"> </w:t>
-      </w:r>
-      <w:r>
-        <w:t>professional</w:t>
-      </w:r>
-      <w:r>
-        <w:rPr>
-          <w:spacing w:val="-9"/>
-        </w:rPr>
-        <w:t xml:space="preserve"> </w:t>
-      </w:r>
-      <w:r>
-        <w:t>development</w:t>
-      </w:r>
-      <w:r>
-        <w:rPr>
-          <w:spacing w:val="-9"/>
-        </w:rPr>
-        <w:t xml:space="preserve"> </w:t>
-      </w:r>
-      <w:r>
-        <w:t>courses,</w:t>
-      </w:r>
-      <w:r>
-        <w:rPr>
-          <w:spacing w:val="-9"/>
-        </w:rPr>
-        <w:t xml:space="preserve"> </w:t>
-      </w:r>
-      <w:r>
-        <w:t>and</w:t>
-      </w:r>
-      <w:r>
-        <w:rPr>
-          <w:spacing w:val="-9"/>
-        </w:rPr>
-        <w:t xml:space="preserve"> </w:t>
-      </w:r>
-      <w:r>
-        <w:t>hone</w:t>
-      </w:r>
-      <w:r>
-        <w:rPr>
-          <w:spacing w:val="-9"/>
-        </w:rPr>
-        <w:t xml:space="preserve"> </w:t>
-      </w:r>
-      <w:r>
-        <w:t>my</w:t>
-      </w:r>
-      <w:r>
-        <w:rPr>
-          <w:spacing w:val="-9"/>
-        </w:rPr>
-        <w:t xml:space="preserve"> </w:t>
-      </w:r>
-      <w:r>
-        <w:t>skill</w:t>
-      </w:r>
-      <w:r>
-        <w:rPr>
-          <w:spacing w:val="-9"/>
-        </w:rPr>
-        <w:t xml:space="preserve"> </w:t>
-      </w:r>
-      <w:r>
+        <w:rPr>
+          <w:b w:val="0"/>
+          <w:bCs w:val="0"/>
+        </w:rPr>
         <w:t>at lecturing through teaching opportunities.</w:t>
       </w:r>
     </w:p>
@@ -3741,22 +3283,6 @@
       </w:r>
     </w:p>
   </w:comment>
-  <w:comment w:id="4" w:author="John Desmarais" w:date="2023-03-28T16:17:00Z" w:initials="JD">
-    <w:p>
-      <w:pPr>
-        <w:pStyle w:val="CommentText"/>
-      </w:pPr>
-      <w:r>
-        <w:rPr>
-          <w:rStyle w:val="CommentReference"/>
-        </w:rPr>
-        <w:annotationRef/>
-      </w:r>
-      <w:r>
-        <w:t>Smooth this merge and shrink paragraph</w:t>
-      </w:r>
-    </w:p>
-  </w:comment>
 </w:comments>
 </file>
 
@@ -3766,7 +3292,6 @@
   <w15:commentEx w15:paraId="1B9E4FCF" w15:done="0"/>
   <w15:commentEx w15:paraId="6B2645FC" w15:done="0"/>
   <w15:commentEx w15:paraId="68B4BA73" w15:done="0"/>
-  <w15:commentEx w15:paraId="6351E7D5" w15:done="0"/>
 </w15:commentsEx>
 </file>
 
@@ -3776,7 +3301,6 @@
   <w16cex:commentExtensible w16cex:durableId="27CEEB94" w16cex:dateUtc="2023-03-29T20:53:00Z"/>
   <w16cex:commentExtensible w16cex:durableId="27CD918B" w16cex:dateUtc="2023-03-28T20:17:00Z"/>
   <w16cex:commentExtensible w16cex:durableId="27CD9622" w16cex:dateUtc="2023-03-28T20:36:00Z"/>
-  <w16cex:commentExtensible w16cex:durableId="27CD91B6" w16cex:dateUtc="2023-03-28T20:17:00Z"/>
 </w16cex:commentsExtensible>
 </file>
 
@@ -3786,7 +3310,6 @@
   <w16cid:commentId w16cid:paraId="1B9E4FCF" w16cid:durableId="27CEEB94"/>
   <w16cid:commentId w16cid:paraId="6B2645FC" w16cid:durableId="27CD918B"/>
   <w16cid:commentId w16cid:paraId="68B4BA73" w16cid:durableId="27CD9622"/>
-  <w16cid:commentId w16cid:paraId="6351E7D5" w16cid:durableId="27CD91B6"/>
 </w16cid:commentsIds>
 </file>
 

</xml_diff>

<commit_message>
last of Justins edits are in
</commit_message>
<xml_diff>
--- a/2023_04_08_sub_F32/F32_specific_aims.docx
+++ b/2023_04_08_sub_F32/F32_specific_aims.docx
@@ -237,6 +237,9 @@
         <w:t>develop</w:t>
       </w:r>
       <w:r>
+        <w:t xml:space="preserve"> tools for studying complicated splicing regulation. These tools are</w:t>
+      </w:r>
+      <w:r>
         <w:rPr>
           <w:spacing w:val="-8"/>
         </w:rPr>
@@ -288,19 +291,37 @@
         <w:t xml:space="preserve"> </w:t>
       </w:r>
       <w:r>
-        <w:t>(LR-MPSA)</w:t>
-      </w:r>
-      <w:r>
-        <w:t>, to create LR-MPSA analysis software,</w:t>
-      </w:r>
-      <w:r>
-        <w:rPr>
-          <w:spacing w:val="-7"/>
-        </w:rPr>
-        <w:t xml:space="preserve"> </w:t>
-      </w:r>
-      <w:r>
-        <w:t>and</w:t>
+        <w:t>(LR-MPSA</w:t>
+      </w:r>
+      <w:r>
+        <w:t>) and</w:t>
+      </w:r>
+      <w:r>
+        <w:t xml:space="preserve"> </w:t>
+      </w:r>
+      <w:r>
+        <w:t xml:space="preserve">analysis software for nucleotide resolution </w:t>
+      </w:r>
+      <w:r>
+        <w:t xml:space="preserve">MPSA </w:t>
+      </w:r>
+      <w:r>
+        <w:t>data</w:t>
+      </w:r>
+      <w:r>
+        <w:t>. While these tools will be broadly useful for understanding a diverse set of splicing decisions, here I will</w:t>
+      </w:r>
+      <w:r>
+        <w:rPr>
+          <w:spacing w:val="-7"/>
+        </w:rPr>
+        <w:t xml:space="preserve"> </w:t>
+      </w:r>
+      <w:r>
+        <w:t>apply the</w:t>
+      </w:r>
+      <w:r>
+        <w:t>m</w:t>
       </w:r>
       <w:r>
         <w:rPr>
@@ -309,7 +330,7 @@
         <w:t xml:space="preserve"> </w:t>
       </w:r>
       <w:r>
-        <w:t>apply these</w:t>
+        <w:t>to</w:t>
       </w:r>
       <w:r>
         <w:rPr>
@@ -318,7 +339,10 @@
         <w:t xml:space="preserve"> </w:t>
       </w:r>
       <w:r>
-        <w:t>to</w:t>
+        <w:t>dissect</w:t>
+      </w:r>
+      <w:r>
+        <w:t>ing the</w:t>
       </w:r>
       <w:r>
         <w:rPr>
@@ -327,10 +351,7 @@
         <w:t xml:space="preserve"> </w:t>
       </w:r>
       <w:r>
-        <w:t>dissect</w:t>
-      </w:r>
-      <w:r>
-        <w:t>ing the</w:t>
+        <w:t>mechanisms</w:t>
       </w:r>
       <w:r>
         <w:rPr>
@@ -339,7 +360,49 @@
         <w:t xml:space="preserve"> </w:t>
       </w:r>
       <w:r>
-        <w:t>mechanisms</w:t>
+        <w:t xml:space="preserve">of </w:t>
+      </w:r>
+      <w:r>
+        <w:t>mutually exclusive exon</w:t>
+      </w:r>
+      <w:r>
+        <w:rPr>
+          <w:spacing w:val="-7"/>
+        </w:rPr>
+        <w:t xml:space="preserve"> </w:t>
+      </w:r>
+      <w:r>
+        <w:t>splicing</w:t>
+      </w:r>
+      <w:r>
+        <w:rPr>
+          <w:spacing w:val="-7"/>
+        </w:rPr>
+        <w:t xml:space="preserve"> </w:t>
+      </w:r>
+      <w:r>
+        <w:t>in</w:t>
+      </w:r>
+      <w:r>
+        <w:t xml:space="preserve"> </w:t>
+      </w:r>
+      <w:r>
+        <w:t xml:space="preserve">the specific </w:t>
+      </w:r>
+      <w:r>
+        <w:t>context</w:t>
+      </w:r>
+      <w:r>
+        <w:t xml:space="preserve"> of</w:t>
+      </w:r>
+      <w:r>
+        <w:rPr>
+          <w:spacing w:val="-7"/>
+        </w:rPr>
+        <w:t xml:space="preserve"> </w:t>
+      </w:r>
+      <w:r>
+        <w:t>pyruvate</w:t>
       </w:r>
       <w:r>
         <w:rPr>
@@ -348,49 +411,16 @@
         <w:t xml:space="preserve"> </w:t>
       </w:r>
       <w:r>
-        <w:t xml:space="preserve">of </w:t>
-      </w:r>
-      <w:r>
-        <w:t>mutually exclusive exon</w:t>
-      </w:r>
-      <w:r>
-        <w:rPr>
-          <w:spacing w:val="-7"/>
-        </w:rPr>
-        <w:t xml:space="preserve"> </w:t>
-      </w:r>
-      <w:r>
-        <w:t>splicing</w:t>
-      </w:r>
-      <w:r>
-        <w:rPr>
-          <w:spacing w:val="-7"/>
-        </w:rPr>
-        <w:t xml:space="preserve"> </w:t>
-      </w:r>
-      <w:r>
-        <w:t>in</w:t>
-      </w:r>
-      <w:r>
-        <w:t xml:space="preserve"> </w:t>
-      </w:r>
-      <w:r>
-        <w:t xml:space="preserve">the specific </w:t>
-      </w:r>
-      <w:r>
-        <w:t>context</w:t>
-      </w:r>
-      <w:r>
-        <w:t xml:space="preserve"> of</w:t>
-      </w:r>
-      <w:r>
-        <w:rPr>
-          <w:spacing w:val="-7"/>
-        </w:rPr>
-        <w:t xml:space="preserve"> </w:t>
-      </w:r>
-      <w:r>
-        <w:t>pyruvate</w:t>
+        <w:t>kinase</w:t>
+      </w:r>
+      <w:r>
+        <w:rPr>
+          <w:spacing w:val="-9"/>
+        </w:rPr>
+        <w:t xml:space="preserve"> </w:t>
+      </w:r>
+      <w:r>
+        <w:t>M</w:t>
       </w:r>
       <w:r>
         <w:rPr>
@@ -399,24 +429,6 @@
         <w:t xml:space="preserve"> </w:t>
       </w:r>
       <w:r>
-        <w:t>kinase</w:t>
-      </w:r>
-      <w:r>
-        <w:rPr>
-          <w:spacing w:val="-9"/>
-        </w:rPr>
-        <w:t xml:space="preserve"> </w:t>
-      </w:r>
-      <w:r>
-        <w:t>M</w:t>
-      </w:r>
-      <w:r>
-        <w:rPr>
-          <w:spacing w:val="-8"/>
-        </w:rPr>
-        <w:t xml:space="preserve"> </w:t>
-      </w:r>
-      <w:r>
         <w:t>(PKM)</w:t>
       </w:r>
       <w:r>
@@ -447,7 +459,10 @@
         <w:t xml:space="preserve"> </w:t>
       </w:r>
       <w:r>
-        <w:t>this</w:t>
+        <w:t>th</w:t>
+      </w:r>
+      <w:r>
+        <w:t>ese goals</w:t>
       </w:r>
       <w:r>
         <w:rPr>
@@ -966,6 +981,7 @@
         </w:rPr>
         <w:t xml:space="preserve">resolution </w:t>
       </w:r>
+      <w:commentRangeStart w:id="4"/>
       <w:r>
         <w:rPr>
           <w:b/>
@@ -981,6 +997,13 @@
           <w:iCs/>
         </w:rPr>
         <w:t>s</w:t>
+      </w:r>
+      <w:commentRangeEnd w:id="4"/>
+      <w:r>
+        <w:rPr>
+          <w:rStyle w:val="CommentReference"/>
+        </w:rPr>
+        <w:commentReference w:id="4"/>
       </w:r>
       <w:r>
         <w:rPr>
@@ -2150,6 +2173,7 @@
           <w:b w:val="0"/>
           <w:bCs w:val="0"/>
         </w:rPr>
+        <w:lastRenderedPageBreak/>
         <w:t>will</w:t>
       </w:r>
       <w:r>
@@ -2346,7 +2370,6 @@
           <w:b w:val="0"/>
           <w:bCs w:val="0"/>
         </w:rPr>
-        <w:lastRenderedPageBreak/>
         <w:t xml:space="preserve">My background positions me well to execute this proposal, yet this proposal offers a training opportunity that will help me found an independent lab. In my doctorate I used massively parallel assays and computational modeling in microbiology, protein engineering, and CRISPR tool development providing me with the foundational skills I will need for this proposal. This proposal will allow me to explore new applications of these skills in a field with opportunities to do fundamental science with applications in human health. While I pursue these scientific goals, I will also be focused on utilizing my position at Cold Spring Harbor lab to gain wider training and mentorship that will help launch my career as an independent researcher. </w:t>
       </w:r>
       <w:r>
@@ -3283,6 +3306,22 @@
       </w:r>
     </w:p>
   </w:comment>
+  <w:comment w:id="4" w:author="John Desmarais" w:date="2023-03-29T18:44:00Z" w:initials="JD">
+    <w:p>
+      <w:pPr>
+        <w:pStyle w:val="CommentText"/>
+      </w:pPr>
+      <w:r>
+        <w:rPr>
+          <w:rStyle w:val="CommentReference"/>
+        </w:rPr>
+        <w:annotationRef/>
+      </w:r>
+      <w:r>
+        <w:t>Note that this is also usable with short read data</w:t>
+      </w:r>
+    </w:p>
+  </w:comment>
 </w:comments>
 </file>
 
@@ -3292,6 +3331,7 @@
   <w15:commentEx w15:paraId="1B9E4FCF" w15:done="0"/>
   <w15:commentEx w15:paraId="6B2645FC" w15:done="0"/>
   <w15:commentEx w15:paraId="68B4BA73" w15:done="0"/>
+  <w15:commentEx w15:paraId="695A6D39" w15:done="0"/>
 </w15:commentsEx>
 </file>
 
@@ -3301,6 +3341,7 @@
   <w16cex:commentExtensible w16cex:durableId="27CEEB94" w16cex:dateUtc="2023-03-29T20:53:00Z"/>
   <w16cex:commentExtensible w16cex:durableId="27CD918B" w16cex:dateUtc="2023-03-28T20:17:00Z"/>
   <w16cex:commentExtensible w16cex:durableId="27CD9622" w16cex:dateUtc="2023-03-28T20:36:00Z"/>
+  <w16cex:commentExtensible w16cex:durableId="27CF0575" w16cex:dateUtc="2023-03-29T22:44:00Z"/>
 </w16cex:commentsExtensible>
 </file>
 
@@ -3310,6 +3351,7 @@
   <w16cid:commentId w16cid:paraId="1B9E4FCF" w16cid:durableId="27CEEB94"/>
   <w16cid:commentId w16cid:paraId="6B2645FC" w16cid:durableId="27CD918B"/>
   <w16cid:commentId w16cid:paraId="68B4BA73" w16cid:durableId="27CD9622"/>
+  <w16cid:commentId w16cid:paraId="695A6D39" w16cid:durableId="27CF0575"/>
 </w16cid:commentsIds>
 </file>
 

</xml_diff>

<commit_message>
re wrote paragraph 1
</commit_message>
<xml_diff>
--- a/2023_04_08_sub_F32/F32_specific_aims.docx
+++ b/2023_04_08_sub_F32/F32_specific_aims.docx
@@ -32,31 +32,259 @@
         <w:ind w:left="0"/>
       </w:pPr>
       <w:r>
-        <w:t>A</w:t>
-      </w:r>
-      <w:r>
-        <w:t xml:space="preserve">lternative splicing of </w:t>
-      </w:r>
-      <w:r>
-        <w:t>m</w:t>
-      </w:r>
-      <w:r>
-        <w:t xml:space="preserve">utually exclusive </w:t>
-      </w:r>
-      <w:r>
-        <w:t xml:space="preserve">exons is </w:t>
-      </w:r>
-      <w:r>
-        <w:t>important</w:t>
-      </w:r>
-      <w:r>
-        <w:t xml:space="preserve"> </w:t>
-      </w:r>
-      <w:r>
-        <w:t xml:space="preserve">but </w:t>
-      </w:r>
-      <w:r>
-        <w:t>poorly understood</w:t>
+        <w:t xml:space="preserve">Alternative splicing is </w:t>
+      </w:r>
+      <w:r>
+        <w:t>a</w:t>
+      </w:r>
+      <w:r>
+        <w:t xml:space="preserve">n important </w:t>
+      </w:r>
+      <w:r>
+        <w:t>factor</w:t>
+      </w:r>
+      <w:r>
+        <w:t xml:space="preserve"> in gene </w:t>
+      </w:r>
+      <w:r>
+        <w:t>regulation; h</w:t>
+      </w:r>
+      <w:r>
+        <w:t xml:space="preserve">owever, </w:t>
+      </w:r>
+      <w:r>
+        <w:t>its</w:t>
+      </w:r>
+      <w:r>
+        <w:t xml:space="preserve"> regulation is</w:t>
+      </w:r>
+      <w:r>
+        <w:t xml:space="preserve"> still incompletely understood.</w:t>
+      </w:r>
+      <w:r>
+        <w:t xml:space="preserve"> </w:t>
+      </w:r>
+      <w:r>
+        <w:t xml:space="preserve">While splicing decisions are driven by </w:t>
+      </w:r>
+      <w:r>
+        <w:t>information</w:t>
+      </w:r>
+      <w:r>
+        <w:t xml:space="preserve"> in the local sequence context, outcomes can be correlated over large distances. A particularly common example of this is </w:t>
+      </w:r>
+      <w:r>
+        <w:t>mutually exclusive exo</w:t>
+      </w:r>
+      <w:r>
+        <w:t>ns</w:t>
+      </w:r>
+      <w:r>
+        <w:t xml:space="preserve">. </w:t>
+      </w:r>
+      <w:r>
+        <w:t>Th</w:t>
+      </w:r>
+      <w:r>
+        <w:t>ese</w:t>
+      </w:r>
+      <w:r>
+        <w:t xml:space="preserve"> occur</w:t>
+      </w:r>
+      <w:r>
+        <w:t xml:space="preserve"> when exons in a cluster are anticorrelated so</w:t>
+      </w:r>
+      <w:r>
+        <w:t xml:space="preserve"> only one is </w:t>
+      </w:r>
+      <w:r>
+        <w:t xml:space="preserve">included in </w:t>
+      </w:r>
+      <w:r>
+        <w:t>the</w:t>
+      </w:r>
+      <w:r>
+        <w:t xml:space="preserve"> mature </w:t>
+      </w:r>
+      <w:r>
+        <w:t>transcript</w:t>
+      </w:r>
+      <w:r>
+        <w:t xml:space="preserve">. Several mechanisms for producing this behavior have been identified, including </w:t>
+      </w:r>
+      <w:r>
+        <w:t xml:space="preserve">spliceosome incompatibility, 5’-splice site/branch point steric </w:t>
+      </w:r>
+      <w:r>
+        <w:t>occlusion</w:t>
+      </w:r>
+      <w:r>
+        <w:t xml:space="preserve">, </w:t>
+      </w:r>
+      <w:r>
+        <w:t>and</w:t>
+      </w:r>
+      <w:r>
+        <w:t xml:space="preserve"> RNA secondary structures</w:t>
+      </w:r>
+      <w:r>
+        <w:t xml:space="preserve"> but</w:t>
+      </w:r>
+      <w:r>
+        <w:t xml:space="preserve"> </w:t>
+      </w:r>
+      <w:r>
+        <w:t>most mutually exclusive exon clusters in humans</w:t>
+      </w:r>
+      <w:r>
+        <w:t xml:space="preserve"> still</w:t>
+      </w:r>
+      <w:r>
+        <w:t xml:space="preserve"> have no known mechanism</w:t>
+      </w:r>
+      <w:r>
+        <w:t>. While t</w:t>
+      </w:r>
+      <w:r>
+        <w:t>hese long-distance anti-correlations</w:t>
+      </w:r>
+      <w:r>
+        <w:t xml:space="preserve"> </w:t>
+      </w:r>
+      <w:r>
+        <w:t>present</w:t>
+      </w:r>
+      <w:r>
+        <w:t xml:space="preserve"> challeng</w:t>
+      </w:r>
+      <w:r>
+        <w:t xml:space="preserve">es as a </w:t>
+      </w:r>
+      <w:r>
+        <w:t xml:space="preserve">study </w:t>
+      </w:r>
+      <w:r>
+        <w:t xml:space="preserve">system </w:t>
+      </w:r>
+      <w:r>
+        <w:t xml:space="preserve">because </w:t>
+      </w:r>
+      <w:r>
+        <w:t xml:space="preserve">they require </w:t>
+      </w:r>
+      <w:r>
+        <w:t>measuring multiple exons simultaneously</w:t>
+      </w:r>
+      <w:r>
+        <w:t xml:space="preserve"> in a single transcript.</w:t>
+      </w:r>
+      <w:r>
+        <w:t xml:space="preserve"> W</w:t>
+      </w:r>
+      <w:r>
+        <w:t>ork on the function of m</w:t>
+      </w:r>
+      <w:r>
+        <w:t>utually exclusive exons</w:t>
+      </w:r>
+      <w:r>
+        <w:t xml:space="preserve"> has borne fruit. A common theme is </w:t>
+      </w:r>
+      <w:r>
+        <w:t xml:space="preserve">switch-like changes in protein function that occur in cell differentiation or development. </w:t>
+      </w:r>
+      <w:r>
+        <w:t>Pyruvate Kinase M (PKM)</w:t>
+      </w:r>
+      <w:r>
+        <w:t xml:space="preserve">, </w:t>
+      </w:r>
+      <w:r>
+        <w:t>ketohexokinas</w:t>
+      </w:r>
+      <w:r>
+        <w:t>e</w:t>
+      </w:r>
+      <w:r>
+        <w:t xml:space="preserve">, and </w:t>
+      </w:r>
+      <w:r>
+        <w:t>CaV1.2</w:t>
+      </w:r>
+      <w:r>
+        <w:t xml:space="preserve"> are some of the </w:t>
+      </w:r>
+      <w:r>
+        <w:t>better-known</w:t>
+      </w:r>
+      <w:r>
+        <w:t xml:space="preserve"> examples</w:t>
+      </w:r>
+      <w:r>
+        <w:t xml:space="preserve"> of important regulatory events that occur through mutually exclusive exon switche</w:t>
+      </w:r>
+      <w:r>
+        <w:t>s</w:t>
+      </w:r>
+      <w:r>
+        <w:t xml:space="preserve">. PKM is </w:t>
+      </w:r>
+      <w:r>
+        <w:t>converted to a constitutively active form during differentiation, reversion of this change in cancer cells is a major driver of the Warburg effect. K</w:t>
+      </w:r>
+      <w:r>
+        <w:t>etohexokinas</w:t>
+      </w:r>
+      <w:r>
+        <w:t>e</w:t>
+      </w:r>
+      <w:r>
+        <w:t xml:space="preserve"> can be switched between high and low affinity forms to control fructose metabolism, aberrant expression of the high affinity form </w:t>
+      </w:r>
+      <w:r>
+        <w:t>causes</w:t>
+      </w:r>
+      <w:r>
+        <w:t xml:space="preserve"> pathological cardiac hypertrophy</w:t>
+      </w:r>
+      <w:r>
+        <w:t xml:space="preserve"> while the low affinity form </w:t>
+      </w:r>
+      <w:r>
+        <w:t>is a major driver of hepatocellular carcinoma</w:t>
+      </w:r>
+      <w:r>
+        <w:t xml:space="preserve">. Finally, mutations that shift the isoform distribution of </w:t>
+      </w:r>
+      <w:r>
+        <w:t>CaV1.</w:t>
+      </w:r>
+      <w:r>
+        <w:t xml:space="preserve">2 cause </w:t>
+      </w:r>
+      <w:r>
+        <w:t xml:space="preserve">timothy syndrome characterized by </w:t>
+      </w:r>
+      <w:r>
+        <w:t xml:space="preserve">catastrophic </w:t>
+      </w:r>
+      <w:r>
+        <w:t>developmental, neurological</w:t>
+      </w:r>
+      <w:r>
+        <w:t>,</w:t>
+      </w:r>
+      <w:r>
+        <w:t xml:space="preserve"> and</w:t>
+      </w:r>
+      <w:r>
+        <w:t xml:space="preserve"> </w:t>
+      </w:r>
+      <w:r>
+        <w:t xml:space="preserve">cardiac </w:t>
+      </w:r>
+      <w:r>
+        <w:t>symptoms with a life expectancy of ~2.5 years</w:t>
       </w:r>
       <w:r>
         <w:t>.</w:t>
@@ -65,253 +293,37 @@
         <w:t xml:space="preserve"> </w:t>
       </w:r>
       <w:r>
-        <w:t xml:space="preserve">Alternative splicing is </w:t>
-      </w:r>
-      <w:r>
-        <w:t>a significant factor</w:t>
-      </w:r>
-      <w:r>
-        <w:t xml:space="preserve"> in gene regulation. However, </w:t>
-      </w:r>
-      <w:r>
-        <w:t>the regulation of alternative splicing is</w:t>
-      </w:r>
-      <w:r>
-        <w:t xml:space="preserve"> still incompletely understood. </w:t>
-      </w:r>
-      <w:r>
-        <w:t>S</w:t>
-      </w:r>
-      <w:r>
-        <w:t xml:space="preserve">plicing </w:t>
-      </w:r>
-      <w:r>
-        <w:t>outcomes</w:t>
-      </w:r>
-      <w:r>
-        <w:t xml:space="preserve"> can correlate over long distances. A common </w:t>
-      </w:r>
-      <w:r>
-        <w:t>example</w:t>
-      </w:r>
-      <w:r>
-        <w:t xml:space="preserve"> of this phenomenon</w:t>
-      </w:r>
-      <w:r>
-        <w:t>,</w:t>
-      </w:r>
-      <w:r>
-        <w:t xml:space="preserve"> mutually exclusive exon splicing</w:t>
-      </w:r>
-      <w:r>
-        <w:t>,</w:t>
-      </w:r>
-      <w:r>
-        <w:t xml:space="preserve"> occurs when</w:t>
-      </w:r>
-      <w:r>
-        <w:t xml:space="preserve"> only one exon from a cluster is </w:t>
-      </w:r>
-      <w:r>
-        <w:t xml:space="preserve">included in </w:t>
-      </w:r>
-      <w:r>
-        <w:t>the</w:t>
-      </w:r>
-      <w:r>
-        <w:t xml:space="preserve"> mature </w:t>
-      </w:r>
-      <w:r>
-        <w:t>transcript</w:t>
-      </w:r>
-      <w:r>
-        <w:t>.</w:t>
-      </w:r>
-      <w:r>
-        <w:t xml:space="preserve"> </w:t>
-      </w:r>
-      <w:r>
-        <w:t>These long-distance anti-correlations</w:t>
-      </w:r>
-      <w:r>
-        <w:t xml:space="preserve"> </w:t>
-      </w:r>
-      <w:r>
-        <w:t>present</w:t>
-      </w:r>
-      <w:r>
-        <w:t xml:space="preserve"> challeng</w:t>
-      </w:r>
-      <w:r>
-        <w:t xml:space="preserve">es as a </w:t>
-      </w:r>
-      <w:r>
-        <w:t xml:space="preserve">study </w:t>
-      </w:r>
-      <w:r>
-        <w:t xml:space="preserve">system </w:t>
-      </w:r>
-      <w:r>
-        <w:t xml:space="preserve">because </w:t>
-      </w:r>
-      <w:r>
-        <w:t xml:space="preserve">they require </w:t>
-      </w:r>
-      <w:r>
-        <w:t>measuring multiple exons simultaneously</w:t>
-      </w:r>
-      <w:r>
-        <w:t xml:space="preserve"> in a single transcript</w:t>
-      </w:r>
-      <w:r>
-        <w:t>.</w:t>
-      </w:r>
-      <w:r>
-        <w:t xml:space="preserve"> </w:t>
-      </w:r>
-      <w:r>
-        <w:t>While</w:t>
-      </w:r>
-      <w:r>
-        <w:t xml:space="preserve"> </w:t>
-      </w:r>
-      <w:r>
-        <w:t>most mutually exclusive exon clusters in humans</w:t>
-      </w:r>
-      <w:r>
-        <w:t xml:space="preserve"> still</w:t>
-      </w:r>
-      <w:r>
-        <w:t xml:space="preserve"> have no known mechanism</w:t>
-      </w:r>
-      <w:r>
-        <w:t>,</w:t>
-      </w:r>
-      <w:r>
-        <w:t xml:space="preserve"> several </w:t>
-      </w:r>
-      <w:r>
-        <w:t>have been identified</w:t>
-      </w:r>
-      <w:r>
-        <w:t>,</w:t>
-      </w:r>
-      <w:r>
-        <w:t xml:space="preserve"> </w:t>
-      </w:r>
-      <w:r>
-        <w:t>including</w:t>
-      </w:r>
-      <w:r>
-        <w:t xml:space="preserve"> </w:t>
-      </w:r>
-      <w:r>
-        <w:t>spliceosome incompatibility, 5’-splice site/bran</w:t>
-      </w:r>
-      <w:r>
-        <w:t>c</w:t>
-      </w:r>
-      <w:r>
-        <w:t xml:space="preserve">h point steric </w:t>
-      </w:r>
-      <w:r>
-        <w:t>occlusion</w:t>
-      </w:r>
-      <w:r>
-        <w:t xml:space="preserve">, </w:t>
+        <w:t xml:space="preserve">Understanding mutually exclusive splicing </w:t>
+      </w:r>
+      <w:r>
+        <w:t>will not only</w:t>
+      </w:r>
+      <w:r>
+        <w:t xml:space="preserve"> deepen our knowledge of development </w:t>
       </w:r>
       <w:r>
         <w:t>and</w:t>
       </w:r>
       <w:r>
-        <w:t xml:space="preserve"> RNA secondary structures</w:t>
-      </w:r>
-      <w:r>
-        <w:t>.</w:t>
-      </w:r>
-      <w:r>
-        <w:t xml:space="preserve"> Further, work on the function of m</w:t>
-      </w:r>
-      <w:r>
-        <w:t>utually exclusive exons</w:t>
-      </w:r>
-      <w:r>
-        <w:t xml:space="preserve"> has borne fruit. A common theme is </w:t>
-      </w:r>
-      <w:r>
-        <w:t>driving switch-like changes in protein function that occur in cell differentiation or through development. These include</w:t>
-      </w:r>
-      <w:r>
-        <w:t xml:space="preserve"> a</w:t>
-      </w:r>
-      <w:r>
-        <w:t xml:space="preserve"> Pyruvate Kinase M (PKM)</w:t>
-      </w:r>
-      <w:r>
-        <w:t xml:space="preserve"> isoform change </w:t>
-      </w:r>
-      <w:r>
-        <w:t xml:space="preserve">when cells differentiate </w:t>
-      </w:r>
-      <w:r>
-        <w:t>that</w:t>
-      </w:r>
-      <w:r>
-        <w:t xml:space="preserve"> is reverted </w:t>
-      </w:r>
-      <w:r>
-        <w:t>in cancer</w:t>
-      </w:r>
-      <w:r>
-        <w:t xml:space="preserve"> causing</w:t>
-      </w:r>
-      <w:r>
-        <w:t xml:space="preserve"> the Warburg effect. Another example </w:t>
-      </w:r>
-      <w:r>
-        <w:t xml:space="preserve">is </w:t>
-      </w:r>
-      <w:r>
-        <w:t>ketohexokinas</w:t>
-      </w:r>
-      <w:r>
-        <w:t>e</w:t>
-      </w:r>
-      <w:r>
-        <w:t xml:space="preserve">, </w:t>
-      </w:r>
-      <w:r>
-        <w:t>aberrant activation of one isoform causes</w:t>
-      </w:r>
-      <w:r>
-        <w:t xml:space="preserve"> pathological cardiac hypertrophy but </w:t>
-      </w:r>
-      <w:r>
-        <w:t>activation of the other</w:t>
-      </w:r>
-      <w:r>
-        <w:t xml:space="preserve"> is a major driver of hepatocellular carcinoma. Finally, mutations </w:t>
-      </w:r>
-      <w:r>
-        <w:t xml:space="preserve">alter an </w:t>
-      </w:r>
-      <w:r>
-        <w:t>exon switch in the calcium channel CaV1.2 produce timothy syndrome characterized by developmental abnormalities, neurological</w:t>
-      </w:r>
-      <w:r>
-        <w:t xml:space="preserve"> symptoms</w:t>
-      </w:r>
-      <w:r>
-        <w:t xml:space="preserve">, </w:t>
-      </w:r>
-      <w:r>
-        <w:t xml:space="preserve">cardiac </w:t>
-      </w:r>
-      <w:r>
-        <w:t>issues and a life expectancy of only 2.5 years.</w:t>
-      </w:r>
-      <w:r>
-        <w:t xml:space="preserve"> Understanding the mechanisms and regulation of mutually exclusive splicing offers the potential not only to deepen our knowledge of fundamental processes important for development and differentiation but also to provide new tools we can use to target splice modifying treatments towards a wide variety of human diseases. </w:t>
+        <w:t xml:space="preserve"> differentiation </w:t>
+      </w:r>
+      <w:r>
+        <w:t>but</w:t>
+      </w:r>
+      <w:r>
+        <w:t xml:space="preserve"> </w:t>
+      </w:r>
+      <w:r>
+        <w:t>bring us closer to</w:t>
+      </w:r>
+      <w:r>
+        <w:t xml:space="preserve"> treatments </w:t>
+      </w:r>
+      <w:r>
+        <w:t>for</w:t>
+      </w:r>
+      <w:r>
+        <w:t xml:space="preserve"> a wide variety of human diseases. </w:t>
       </w:r>
     </w:p>
     <w:p>
@@ -2531,7 +2543,7 @@
           <w:b w:val="0"/>
           <w:bCs w:val="0"/>
         </w:rPr>
-        <w:t xml:space="preserve">My background positions me well to execute this proposal, yet this proposal offers a training opportunity that will help me found an independent lab. In my doctorate I used massively parallel assays and computational </w:t>
+        <w:t xml:space="preserve">My background positions me well to execute this proposal, yet this proposal offers a training opportunity that </w:t>
       </w:r>
       <w:r>
         <w:rPr>
@@ -2539,7 +2551,7 @@
           <w:bCs w:val="0"/>
         </w:rPr>
         <w:lastRenderedPageBreak/>
-        <w:t xml:space="preserve">modeling in microbiology, protein engineering, and CRISPR tool development providing me with the foundational skills I will need for this proposal. This proposal will allow me to explore new applications of these skills in a field with opportunities to do fundamental science with applications in human health. While I pursue these scientific goals, I will also be focused on utilizing my position at Cold Spring Harbor lab to gain wider training and mentorship that will help launch my career as an independent researcher. </w:t>
+        <w:t xml:space="preserve">will help me found an independent lab. In my doctorate I used massively parallel assays and computational modeling in microbiology, protein engineering, and CRISPR tool development providing me with the foundational skills I will need for this proposal. This proposal will allow me to explore new applications of these skills in a field with opportunities to do fundamental science with applications in human health. While I pursue these scientific goals, I will also be focused on utilizing my position at Cold Spring Harbor lab to gain wider training and mentorship that will help launch my career as an independent researcher. </w:t>
       </w:r>
       <w:r>
         <w:rPr>

</xml_diff>